<commit_message>
updated main figure code and added supp and main figures to documents
</commit_message>
<xml_diff>
--- a/Drafts/Draft_Dec17.docx
+++ b/Drafts/Draft_Dec17.docx
@@ -742,7 +742,19 @@
         <w:rPr>
           <w:rFonts w:ascii="Times New Roman" w:hAnsi="Times New Roman" w:cs="Times New Roman"/>
         </w:rPr>
-        <w:t xml:space="preserve"> Supplementary figure). </w:t>
+        <w:t xml:space="preserve"> </w:t>
+      </w:r>
+      <w:r>
+        <w:rPr>
+          <w:rFonts w:ascii="Times New Roman" w:hAnsi="Times New Roman" w:cs="Times New Roman"/>
+        </w:rPr>
+        <w:t>SI Figure 1</w:t>
+      </w:r>
+      <w:r>
+        <w:rPr>
+          <w:rFonts w:ascii="Times New Roman" w:hAnsi="Times New Roman" w:cs="Times New Roman"/>
+        </w:rPr>
+        <w:t xml:space="preserve">). </w:t>
       </w:r>
       <w:r>
         <w:rPr>
@@ -1199,7 +1211,7 @@
           <w:rFonts w:ascii="Times New Roman" w:hAnsi="Times New Roman" w:cs="Times New Roman"/>
           <w:bCs/>
         </w:rPr>
-        <w:t xml:space="preserve">Predator individuals were collected across habitat types on the atoll, including different forest types and microhabitats, including understory vegetation, canopy vegetation, and soil habitats (supplementary summary table of habitats). For each of these habitats, we used a combination of methods, including individual collection during visual surveys for understory and soil collections and canopy fogging with insecticide (cite) onto collection sheets for canopy individuals. </w:t>
+        <w:t xml:space="preserve">Predator individuals were collected across habitat types on the atoll, including different forest types and microhabitats, including understory vegetation, canopy vegetation, and soil habitats. For each of these habitats, we used a combination of methods, including individual collection during visual surveys for understory and soil collections and canopy fogging with insecticide (cite) onto collection sheets for canopy individuals. </w:t>
       </w:r>
       <w:r>
         <w:rPr>
@@ -1307,6 +1319,21 @@
         </w:rPr>
         <w:t xml:space="preserve"> and a representative distribution of body size distributions for each predator in each habitat</w:t>
       </w:r>
+      <w:r>
+        <w:rPr>
+          <w:rFonts w:ascii="Times New Roman" w:hAnsi="Times New Roman" w:cs="Times New Roman"/>
+          <w:bCs/>
+        </w:rPr>
+        <w:t xml:space="preserve"> (SI Table 2)</w:t>
+      </w:r>
+    </w:p>
+    <w:p>
+      <w:pPr>
+        <w:rPr>
+          <w:rFonts w:ascii="Times New Roman" w:hAnsi="Times New Roman" w:cs="Times New Roman"/>
+          <w:bCs/>
+        </w:rPr>
+      </w:pPr>
       <w:r>
         <w:rPr>
           <w:rFonts w:ascii="Times New Roman" w:hAnsi="Times New Roman" w:cs="Times New Roman"/>
@@ -1925,7 +1952,35 @@
           <w:rFonts w:ascii="Times New Roman" w:hAnsi="Times New Roman" w:cs="Times New Roman"/>
           <w:bCs/>
         </w:rPr>
-        <w:t xml:space="preserve"> Kuile, supplementary), we ran samples for this study across four separate sequencing runs. All individuals within a predator species were sequenced on the same run and each run contained </w:t>
+        <w:t xml:space="preserve"> Kuile, </w:t>
+      </w:r>
+      <w:r>
+        <w:rPr>
+          <w:rFonts w:ascii="Times New Roman" w:hAnsi="Times New Roman" w:cs="Times New Roman"/>
+          <w:bCs/>
+        </w:rPr>
+        <w:t>SI Figure 2</w:t>
+      </w:r>
+      <w:r>
+        <w:rPr>
+          <w:rFonts w:ascii="Times New Roman" w:hAnsi="Times New Roman" w:cs="Times New Roman"/>
+          <w:bCs/>
+        </w:rPr>
+        <w:t>), we ran samples for this study across four separate sequencing runs</w:t>
+      </w:r>
+      <w:r>
+        <w:rPr>
+          <w:rFonts w:ascii="Times New Roman" w:hAnsi="Times New Roman" w:cs="Times New Roman"/>
+          <w:bCs/>
+        </w:rPr>
+        <w:t xml:space="preserve"> (SI Table 1)</w:t>
+      </w:r>
+      <w:r>
+        <w:rPr>
+          <w:rFonts w:ascii="Times New Roman" w:hAnsi="Times New Roman" w:cs="Times New Roman"/>
+          <w:bCs/>
+        </w:rPr>
+        <w:t xml:space="preserve">. All individuals within a predator species were sequenced on the same run and each run contained </w:t>
       </w:r>
       <w:r>
         <w:rPr>
@@ -1953,21 +2008,14 @@
           <w:rFonts w:ascii="Times New Roman" w:hAnsi="Times New Roman" w:cs="Times New Roman"/>
           <w:bCs/>
         </w:rPr>
-        <w:t xml:space="preserve"> predator species (</w:t>
-      </w:r>
-      <w:r>
-        <w:rPr>
-          <w:rFonts w:ascii="Times New Roman" w:hAnsi="Times New Roman" w:cs="Times New Roman"/>
-          <w:bCs/>
-        </w:rPr>
-        <w:t xml:space="preserve">Supplementary </w:t>
-      </w:r>
-      <w:r>
-        <w:rPr>
-          <w:rFonts w:ascii="Times New Roman" w:hAnsi="Times New Roman" w:cs="Times New Roman"/>
-          <w:bCs/>
-        </w:rPr>
-        <w:t xml:space="preserve">TABLE). </w:t>
+        <w:t xml:space="preserve"> predator species</w:t>
+      </w:r>
+      <w:r>
+        <w:rPr>
+          <w:rFonts w:ascii="Times New Roman" w:hAnsi="Times New Roman" w:cs="Times New Roman"/>
+          <w:bCs/>
+        </w:rPr>
+        <w:t xml:space="preserve">. </w:t>
       </w:r>
       <w:r>
         <w:rPr>
@@ -2036,7 +2084,21 @@
           <w:rFonts w:ascii="Times New Roman" w:hAnsi="Times New Roman" w:cs="Times New Roman"/>
           <w:bCs/>
         </w:rPr>
-        <w:t xml:space="preserve"> (Supplement repeated measures ANOVA)</w:t>
+        <w:t xml:space="preserve"> (</w:t>
+      </w:r>
+      <w:r>
+        <w:rPr>
+          <w:rFonts w:ascii="Times New Roman" w:hAnsi="Times New Roman" w:cs="Times New Roman"/>
+          <w:bCs/>
+        </w:rPr>
+        <w:t>SI Figure 3</w:t>
+      </w:r>
+      <w:r>
+        <w:rPr>
+          <w:rFonts w:ascii="Times New Roman" w:hAnsi="Times New Roman" w:cs="Times New Roman"/>
+          <w:bCs/>
+        </w:rPr>
+        <w:t>)</w:t>
       </w:r>
       <w:r>
         <w:rPr>
@@ -2398,7 +2460,21 @@
           <w:rFonts w:ascii="Times New Roman" w:hAnsi="Times New Roman" w:cs="Times New Roman"/>
           <w:bCs/>
         </w:rPr>
-        <w:t>(Supplementary Figure)</w:t>
+        <w:t>(</w:t>
+      </w:r>
+      <w:r>
+        <w:rPr>
+          <w:rFonts w:ascii="Times New Roman" w:hAnsi="Times New Roman" w:cs="Times New Roman"/>
+          <w:bCs/>
+        </w:rPr>
+        <w:t>SI Figure 4</w:t>
+      </w:r>
+      <w:r>
+        <w:rPr>
+          <w:rFonts w:ascii="Times New Roman" w:hAnsi="Times New Roman" w:cs="Times New Roman"/>
+          <w:bCs/>
+        </w:rPr>
+        <w:t>)</w:t>
       </w:r>
       <w:r>
         <w:rPr>
@@ -2426,7 +2502,21 @@
           <w:rFonts w:ascii="Times New Roman" w:hAnsi="Times New Roman" w:cs="Times New Roman"/>
           <w:bCs/>
         </w:rPr>
-        <w:t xml:space="preserve"> from all sequencing runs combined but verified that this was appropriate by first ensuring that error rates per run were similar, following recommendations from the algorithm developers (Appendix Figure CITE). </w:t>
+        <w:t xml:space="preserve"> from all sequencing runs combined but verified that this was appropriate by first ensuring that error rates per run were similar, following recommendations from the algorithm developers (</w:t>
+      </w:r>
+      <w:r>
+        <w:rPr>
+          <w:rFonts w:ascii="Times New Roman" w:hAnsi="Times New Roman" w:cs="Times New Roman"/>
+          <w:bCs/>
+        </w:rPr>
+        <w:t>SI Figure 5</w:t>
+      </w:r>
+      <w:r>
+        <w:rPr>
+          <w:rFonts w:ascii="Times New Roman" w:hAnsi="Times New Roman" w:cs="Times New Roman"/>
+          <w:bCs/>
+        </w:rPr>
+        <w:t xml:space="preserve">). </w:t>
       </w:r>
       <w:r>
         <w:rPr>
@@ -2449,7 +2539,21 @@
           <w:rFonts w:ascii="Times New Roman" w:hAnsi="Times New Roman" w:cs="Times New Roman"/>
           <w:bCs/>
         </w:rPr>
-        <w:t xml:space="preserve"> (CITE) and a lower quantile cutoff (Supplement). We rarefied remaining samples</w:t>
+        <w:t xml:space="preserve"> (CITE) and a lower quantile cutoff (</w:t>
+      </w:r>
+      <w:r>
+        <w:rPr>
+          <w:rFonts w:ascii="Times New Roman" w:hAnsi="Times New Roman" w:cs="Times New Roman"/>
+          <w:bCs/>
+        </w:rPr>
+        <w:t>SI Figures 6 &amp; 7</w:t>
+      </w:r>
+      <w:r>
+        <w:rPr>
+          <w:rFonts w:ascii="Times New Roman" w:hAnsi="Times New Roman" w:cs="Times New Roman"/>
+          <w:bCs/>
+        </w:rPr>
+        <w:t>). We rarefied remaining samples</w:t>
       </w:r>
       <w:r>
         <w:rPr>
@@ -2838,55 +2942,55 @@
           <w:rFonts w:ascii="Times New Roman" w:hAnsi="Times New Roman" w:cs="Times New Roman"/>
           <w:noProof/>
         </w:rPr>
-        <w:t xml:space="preserve">(Elbrecht et </w:t>
-      </w:r>
-      <w:r>
-        <w:rPr>
-          <w:rFonts w:ascii="Times New Roman" w:hAnsi="Times New Roman" w:cs="Times New Roman"/>
-          <w:noProof/>
+        <w:t>(Elbrecht et al., 2017)</w:t>
+      </w:r>
+      <w:r>
+        <w:rPr>
+          <w:rFonts w:ascii="Times New Roman" w:hAnsi="Times New Roman" w:cs="Times New Roman"/>
+        </w:rPr>
+        <w:fldChar w:fldCharType="end"/>
+      </w:r>
+      <w:r>
+        <w:rPr>
+          <w:rFonts w:ascii="Times New Roman" w:hAnsi="Times New Roman" w:cs="Times New Roman"/>
+        </w:rPr>
+        <w:t xml:space="preserve">. </w:t>
+      </w:r>
+      <w:r>
+        <w:rPr>
+          <w:rFonts w:ascii="Times New Roman" w:hAnsi="Times New Roman" w:cs="Times New Roman"/>
+          <w:bCs/>
+        </w:rPr>
+        <w:t>Most (</w:t>
+      </w:r>
+      <w:r>
+        <w:rPr>
+          <w:rFonts w:ascii="Times New Roman" w:hAnsi="Times New Roman" w:cs="Times New Roman"/>
+          <w:bCs/>
+        </w:rPr>
+        <w:t>__</w:t>
+      </w:r>
+      <w:r>
+        <w:rPr>
+          <w:rFonts w:ascii="Times New Roman" w:hAnsi="Times New Roman" w:cs="Times New Roman"/>
+          <w:bCs/>
+        </w:rPr>
+        <w:t xml:space="preserve">%) </w:t>
+      </w:r>
+      <w:r>
+        <w:rPr>
+          <w:rFonts w:ascii="Times New Roman" w:hAnsi="Times New Roman" w:cs="Times New Roman"/>
+          <w:bCs/>
+        </w:rPr>
+        <w:t xml:space="preserve">ASVs received a family-level taxonomic assignment, so we chose to </w:t>
+      </w:r>
+      <w:r>
+        <w:rPr>
+          <w:rFonts w:ascii="Times New Roman" w:hAnsi="Times New Roman" w:cs="Times New Roman"/>
+          <w:bCs/>
         </w:rPr>
         <w:lastRenderedPageBreak/>
-        <w:t>al., 2017)</w:t>
-      </w:r>
-      <w:r>
-        <w:rPr>
-          <w:rFonts w:ascii="Times New Roman" w:hAnsi="Times New Roman" w:cs="Times New Roman"/>
-        </w:rPr>
-        <w:fldChar w:fldCharType="end"/>
-      </w:r>
-      <w:r>
-        <w:rPr>
-          <w:rFonts w:ascii="Times New Roman" w:hAnsi="Times New Roman" w:cs="Times New Roman"/>
-        </w:rPr>
-        <w:t xml:space="preserve">. </w:t>
-      </w:r>
-      <w:r>
-        <w:rPr>
-          <w:rFonts w:ascii="Times New Roman" w:hAnsi="Times New Roman" w:cs="Times New Roman"/>
-          <w:bCs/>
-        </w:rPr>
-        <w:t>Most (</w:t>
-      </w:r>
-      <w:r>
-        <w:rPr>
-          <w:rFonts w:ascii="Times New Roman" w:hAnsi="Times New Roman" w:cs="Times New Roman"/>
-          <w:bCs/>
-        </w:rPr>
-        <w:t>__</w:t>
-      </w:r>
-      <w:r>
-        <w:rPr>
-          <w:rFonts w:ascii="Times New Roman" w:hAnsi="Times New Roman" w:cs="Times New Roman"/>
-          <w:bCs/>
-        </w:rPr>
-        <w:t xml:space="preserve">%) </w:t>
-      </w:r>
-      <w:r>
-        <w:rPr>
-          <w:rFonts w:ascii="Times New Roman" w:hAnsi="Times New Roman" w:cs="Times New Roman"/>
-          <w:bCs/>
-        </w:rPr>
-        <w:t>ASVs received a family-level taxonomic assignment, so we chose to co</w:t>
+        <w:t>co</w:t>
       </w:r>
       <w:r>
         <w:rPr>
@@ -3267,7 +3371,19 @@
         <w:rPr>
           <w:rFonts w:ascii="Times New Roman" w:hAnsi="Times New Roman" w:cs="Times New Roman"/>
         </w:rPr>
-        <w:t xml:space="preserve">; Supplementary Information). </w:t>
+        <w:t xml:space="preserve">; </w:t>
+      </w:r>
+      <w:r>
+        <w:rPr>
+          <w:rFonts w:ascii="Times New Roman" w:hAnsi="Times New Roman" w:cs="Times New Roman"/>
+        </w:rPr>
+        <w:t>SI Figure 8</w:t>
+      </w:r>
+      <w:r>
+        <w:rPr>
+          <w:rFonts w:ascii="Times New Roman" w:hAnsi="Times New Roman" w:cs="Times New Roman"/>
+        </w:rPr>
+        <w:t xml:space="preserve">). </w:t>
       </w:r>
       <w:r>
         <w:rPr>
@@ -3679,6 +3795,13 @@
           <w:rFonts w:ascii="Times New Roman" w:hAnsi="Times New Roman" w:cs="Times New Roman"/>
           <w:bCs/>
         </w:rPr>
+        <w:t>, SI Table 1</w:t>
+      </w:r>
+      <w:r>
+        <w:rPr>
+          <w:rFonts w:ascii="Times New Roman" w:hAnsi="Times New Roman" w:cs="Times New Roman"/>
+          <w:bCs/>
+        </w:rPr>
         <w:t xml:space="preserve">). Amplification success across all samples was </w:t>
       </w:r>
       <w:r>
@@ -3977,6 +4100,7 @@
           <w:rFonts w:ascii="Times New Roman" w:hAnsi="Times New Roman" w:cs="Times New Roman"/>
           <w:bCs/>
         </w:rPr>
+        <w:lastRenderedPageBreak/>
         <w:t xml:space="preserve">Sixty-seven percent (1,167 of 1,738) </w:t>
       </w:r>
       <w:r>
@@ -4276,7 +4400,37 @@
         <w:rPr>
           <w:rFonts w:ascii="Times New Roman" w:hAnsi="Times New Roman" w:cs="Times New Roman"/>
         </w:rPr>
-        <w:t xml:space="preserve"> = 0.33, with significant variation in by-species intercepts, Supp table)</w:t>
+        <w:t xml:space="preserve"> = 0.33, with significant variation in by-species intercepts, </w:t>
+      </w:r>
+      <w:r>
+        <w:rPr>
+          <w:rFonts w:ascii="Times New Roman" w:hAnsi="Times New Roman" w:cs="Times New Roman"/>
+        </w:rPr>
+        <w:t xml:space="preserve">Figures 1 &amp; 2, </w:t>
+      </w:r>
+      <w:r>
+        <w:rPr>
+          <w:rFonts w:ascii="Times New Roman" w:hAnsi="Times New Roman" w:cs="Times New Roman"/>
+        </w:rPr>
+        <w:t>SI Tables 3</w:t>
+      </w:r>
+      <w:r>
+        <w:rPr>
+          <w:rFonts w:ascii="Times New Roman" w:hAnsi="Times New Roman" w:cs="Times New Roman"/>
+        </w:rPr>
+        <w:t xml:space="preserve"> &amp; </w:t>
+      </w:r>
+      <w:r>
+        <w:rPr>
+          <w:rFonts w:ascii="Times New Roman" w:hAnsi="Times New Roman" w:cs="Times New Roman"/>
+        </w:rPr>
+        <w:t>4</w:t>
+      </w:r>
+      <w:r>
+        <w:rPr>
+          <w:rFonts w:ascii="Times New Roman" w:hAnsi="Times New Roman" w:cs="Times New Roman"/>
+        </w:rPr>
+        <w:t>)</w:t>
       </w:r>
     </w:p>
     <w:p>
@@ -4738,7 +4892,6 @@
           <w:i/>
           <w:iCs/>
         </w:rPr>
-        <w:lastRenderedPageBreak/>
         <w:t>Phisis</w:t>
       </w:r>
       <w:proofErr w:type="spellEnd"/>
@@ -4782,7 +4935,14 @@
         <w:rPr>
           <w:rFonts w:ascii="Times New Roman" w:hAnsi="Times New Roman" w:cs="Times New Roman"/>
         </w:rPr>
-        <w:t xml:space="preserve"> While these data represent a subset (albeit of the most abundant predator species in this food web) of predator species, they suggest that approaching predator-prey size scaling with species functional traits</w:t>
+        <w:t xml:space="preserve"> While these data represent a subset (albeit of the most abundant predator species in this food web) of </w:t>
+      </w:r>
+      <w:r>
+        <w:rPr>
+          <w:rFonts w:ascii="Times New Roman" w:hAnsi="Times New Roman" w:cs="Times New Roman"/>
+        </w:rPr>
+        <w:lastRenderedPageBreak/>
+        <w:t>predator species, they suggest that approaching predator-prey size scaling with species functional traits</w:t>
       </w:r>
       <w:r>
         <w:rPr>
@@ -5124,7 +5284,7 @@
           <w:rFonts w:ascii="Times New Roman" w:hAnsi="Times New Roman" w:cs="Times New Roman"/>
           <w:bCs/>
         </w:rPr>
-        <w:t xml:space="preserve"> Institute, supported by the University of California (UC) Santa Barbara and the University of California </w:t>
+        <w:t xml:space="preserve"> Institute, supported by the University of California (UC) Santa Barbara and the University of California Office of the President. We especially thank Dr. Jennifer Smith, manager of the Biological Nanostructures Laboratory for her assistance in preparing and troubleshooting our samples. We </w:t>
       </w:r>
       <w:r>
         <w:rPr>
@@ -5132,7 +5292,7 @@
           <w:bCs/>
         </w:rPr>
         <w:lastRenderedPageBreak/>
-        <w:t xml:space="preserve">Office of the President. We especially thank Dr. Jennifer Smith, manager of the Biological Nanostructures Laboratory for her assistance in preparing and troubleshooting our samples. We acknowledge the use of computational facilities at the Center for Scientific Computing (CSC), which was purchased with funds from the National Science Foundation (CNS-1725797) and is supported by the California </w:t>
+        <w:t xml:space="preserve">acknowledge the use of computational facilities at the Center for Scientific Computing (CSC), which was purchased with funds from the National Science Foundation (CNS-1725797) and is supported by the California </w:t>
       </w:r>
       <w:proofErr w:type="spellStart"/>
       <w:r>
@@ -5213,12 +5373,30 @@
           <w:bCs/>
         </w:rPr>
       </w:pPr>
-      <w:r>
+    </w:p>
+    <w:p>
+      <w:pPr>
         <w:rPr>
           <w:rFonts w:ascii="Times New Roman" w:hAnsi="Times New Roman" w:cs="Times New Roman"/>
           <w:b/>
           <w:bCs/>
         </w:rPr>
+      </w:pPr>
+    </w:p>
+    <w:p>
+      <w:pPr>
+        <w:rPr>
+          <w:rFonts w:ascii="Times New Roman" w:hAnsi="Times New Roman" w:cs="Times New Roman"/>
+          <w:b/>
+          <w:bCs/>
+        </w:rPr>
+      </w:pPr>
+      <w:r>
+        <w:rPr>
+          <w:rFonts w:ascii="Times New Roman" w:hAnsi="Times New Roman" w:cs="Times New Roman"/>
+          <w:b/>
+          <w:bCs/>
+        </w:rPr>
         <w:t>Figures</w:t>
       </w:r>
     </w:p>
@@ -5226,8 +5404,471 @@
       <w:pPr>
         <w:rPr>
           <w:rFonts w:ascii="Times New Roman" w:hAnsi="Times New Roman" w:cs="Times New Roman"/>
-        </w:rPr>
-      </w:pPr>
+          <w:b/>
+          <w:bCs/>
+        </w:rPr>
+      </w:pPr>
+    </w:p>
+    <w:p>
+      <w:pPr>
+        <w:rPr>
+          <w:rFonts w:ascii="Times New Roman" w:hAnsi="Times New Roman" w:cs="Times New Roman"/>
+        </w:rPr>
+      </w:pPr>
+    </w:p>
+    <w:p>
+      <w:pPr>
+        <w:rPr>
+          <w:rFonts w:ascii="Times New Roman" w:hAnsi="Times New Roman" w:cs="Times New Roman"/>
+        </w:rPr>
+      </w:pPr>
+      <w:r>
+        <w:rPr>
+          <w:rFonts w:ascii="Times New Roman" w:hAnsi="Times New Roman" w:cs="Times New Roman"/>
+          <w:noProof/>
+        </w:rPr>
+        <w:lastRenderedPageBreak/>
+        <w:drawing>
+          <wp:inline distT="0" distB="0" distL="0" distR="0" wp14:anchorId="6094A77B" wp14:editId="7E984001">
+            <wp:extent cx="5020887" cy="6408068"/>
+            <wp:effectExtent l="0" t="0" r="0" b="0"/>
+            <wp:docPr id="2" name="Picture 2"/>
+            <wp:cNvGraphicFramePr>
+              <a:graphicFrameLocks xmlns:a="http://schemas.openxmlformats.org/drawingml/2006/main" noChangeAspect="1"/>
+            </wp:cNvGraphicFramePr>
+            <a:graphic xmlns:a="http://schemas.openxmlformats.org/drawingml/2006/main">
+              <a:graphicData uri="http://schemas.openxmlformats.org/drawingml/2006/picture">
+                <pic:pic xmlns:pic="http://schemas.openxmlformats.org/drawingml/2006/picture">
+                  <pic:nvPicPr>
+                    <pic:cNvPr id="2" name="Picture 2"/>
+                    <pic:cNvPicPr/>
+                  </pic:nvPicPr>
+                  <pic:blipFill>
+                    <a:blip r:embed="rId9">
+                      <a:extLst>
+                        <a:ext uri="{28A0092B-C50C-407E-A947-70E740481C1C}">
+                          <a14:useLocalDpi xmlns:a14="http://schemas.microsoft.com/office/drawing/2010/main" val="0"/>
+                        </a:ext>
+                      </a:extLst>
+                    </a:blip>
+                    <a:stretch>
+                      <a:fillRect/>
+                    </a:stretch>
+                  </pic:blipFill>
+                  <pic:spPr>
+                    <a:xfrm>
+                      <a:off x="0" y="0"/>
+                      <a:ext cx="5024383" cy="6412530"/>
+                    </a:xfrm>
+                    <a:prstGeom prst="rect">
+                      <a:avLst/>
+                    </a:prstGeom>
+                  </pic:spPr>
+                </pic:pic>
+              </a:graphicData>
+            </a:graphic>
+          </wp:inline>
+        </w:drawing>
+      </w:r>
+    </w:p>
+    <w:p>
+      <w:pPr>
+        <w:rPr>
+          <w:rFonts w:ascii="Times New Roman" w:hAnsi="Times New Roman" w:cs="Times New Roman"/>
+        </w:rPr>
+      </w:pPr>
+    </w:p>
+    <w:p>
+      <w:pPr>
+        <w:rPr>
+          <w:rFonts w:ascii="Times New Roman" w:hAnsi="Times New Roman" w:cs="Times New Roman"/>
+        </w:rPr>
+      </w:pPr>
+    </w:p>
+    <w:p>
+      <w:pPr>
+        <w:rPr>
+          <w:rFonts w:ascii="Times New Roman" w:hAnsi="Times New Roman" w:cs="Times New Roman"/>
+        </w:rPr>
+      </w:pPr>
+      <w:r>
+        <w:rPr>
+          <w:rFonts w:ascii="Times New Roman" w:hAnsi="Times New Roman" w:cs="Times New Roman"/>
+        </w:rPr>
+        <w:t>Figure 1:</w:t>
+      </w:r>
+    </w:p>
+    <w:p>
+      <w:pPr>
+        <w:rPr>
+          <w:rFonts w:ascii="Times New Roman" w:hAnsi="Times New Roman" w:cs="Times New Roman"/>
+        </w:rPr>
+      </w:pPr>
+      <w:r>
+        <w:rPr>
+          <w:rFonts w:ascii="Times New Roman" w:hAnsi="Times New Roman" w:cs="Times New Roman"/>
+        </w:rPr>
+        <w:t>Larger predators eat larger prey based on a log</w:t>
+      </w:r>
+      <w:r>
+        <w:rPr>
+          <w:rFonts w:ascii="Times New Roman" w:hAnsi="Times New Roman" w:cs="Times New Roman"/>
+          <w:vertAlign w:val="subscript"/>
+        </w:rPr>
+        <w:t>10</w:t>
+      </w:r>
+      <w:r>
+        <w:rPr>
+          <w:rFonts w:ascii="Times New Roman" w:hAnsi="Times New Roman" w:cs="Times New Roman"/>
+        </w:rPr>
+        <w:t>-log</w:t>
+      </w:r>
+      <w:r>
+        <w:rPr>
+          <w:rFonts w:ascii="Times New Roman" w:hAnsi="Times New Roman" w:cs="Times New Roman"/>
+          <w:vertAlign w:val="subscript"/>
+        </w:rPr>
+        <w:t xml:space="preserve">10 </w:t>
+      </w:r>
+      <w:r>
+        <w:rPr>
+          <w:rFonts w:ascii="Times New Roman" w:hAnsi="Times New Roman" w:cs="Times New Roman"/>
+        </w:rPr>
+        <w:t>transformed relationship (panel (a), log</w:t>
+      </w:r>
+      <w:r>
+        <w:rPr>
+          <w:rFonts w:ascii="Times New Roman" w:hAnsi="Times New Roman" w:cs="Times New Roman"/>
+          <w:vertAlign w:val="subscript"/>
+        </w:rPr>
+        <w:t>10</w:t>
+      </w:r>
+      <w:r>
+        <w:rPr>
+          <w:rFonts w:ascii="Times New Roman" w:hAnsi="Times New Roman" w:cs="Times New Roman"/>
+        </w:rPr>
+        <w:t>prey size = log</w:t>
+      </w:r>
+      <w:r>
+        <w:rPr>
+          <w:rFonts w:ascii="Times New Roman" w:hAnsi="Times New Roman" w:cs="Times New Roman"/>
+          <w:vertAlign w:val="subscript"/>
+        </w:rPr>
+        <w:t>10</w:t>
+      </w:r>
+      <w:r>
+        <w:rPr>
+          <w:rFonts w:ascii="Times New Roman" w:hAnsi="Times New Roman" w:cs="Times New Roman"/>
+        </w:rPr>
+        <w:t>predator size</w:t>
+      </w:r>
+      <w:r>
+        <w:rPr>
+          <w:rFonts w:ascii="Times New Roman" w:hAnsi="Times New Roman" w:cs="Times New Roman"/>
+          <w:vertAlign w:val="superscript"/>
+        </w:rPr>
+        <w:t>0.41</w:t>
+      </w:r>
+      <w:r>
+        <w:rPr>
+          <w:rFonts w:ascii="Times New Roman" w:hAnsi="Times New Roman" w:cs="Times New Roman"/>
+        </w:rPr>
+        <w:t>), though the effect is mediated by species identity (b). Continuous axis labels represent absolute values but the scale between them has been log</w:t>
+      </w:r>
+      <w:r>
+        <w:rPr>
+          <w:rFonts w:ascii="Times New Roman" w:hAnsi="Times New Roman" w:cs="Times New Roman"/>
+          <w:vertAlign w:val="subscript"/>
+        </w:rPr>
+        <w:t>10</w:t>
+      </w:r>
+      <w:r>
+        <w:rPr>
+          <w:rFonts w:ascii="Times New Roman" w:hAnsi="Times New Roman" w:cs="Times New Roman"/>
+        </w:rPr>
+        <w:t xml:space="preserve"> transformed. In panel (b), “+” and “</w:t>
+      </w:r>
+      <w:proofErr w:type="gramStart"/>
+      <w:r>
+        <w:rPr>
+          <w:rFonts w:ascii="Times New Roman" w:hAnsi="Times New Roman" w:cs="Times New Roman"/>
+        </w:rPr>
+        <w:t>-“ icons</w:t>
+      </w:r>
+      <w:proofErr w:type="gramEnd"/>
+      <w:r>
+        <w:rPr>
+          <w:rFonts w:ascii="Times New Roman" w:hAnsi="Times New Roman" w:cs="Times New Roman"/>
+        </w:rPr>
+        <w:t xml:space="preserve"> indicate species that either have higher (“+”) or lower (“-“) prey sizes based on predator body size. </w:t>
+      </w:r>
+    </w:p>
+    <w:p>
+      <w:pPr>
+        <w:rPr>
+          <w:rFonts w:ascii="Times New Roman" w:hAnsi="Times New Roman" w:cs="Times New Roman"/>
+        </w:rPr>
+      </w:pPr>
+    </w:p>
+    <w:p>
+      <w:pPr>
+        <w:rPr>
+          <w:rFonts w:ascii="Times New Roman" w:hAnsi="Times New Roman" w:cs="Times New Roman"/>
+        </w:rPr>
+      </w:pPr>
+    </w:p>
+    <w:p>
+      <w:pPr>
+        <w:rPr>
+          <w:rFonts w:ascii="Times New Roman" w:hAnsi="Times New Roman" w:cs="Times New Roman"/>
+        </w:rPr>
+      </w:pPr>
+      <w:r>
+        <w:rPr>
+          <w:rFonts w:ascii="Times New Roman" w:hAnsi="Times New Roman" w:cs="Times New Roman"/>
+          <w:noProof/>
+        </w:rPr>
+        <w:lastRenderedPageBreak/>
+        <w:drawing>
+          <wp:inline distT="0" distB="0" distL="0" distR="0" wp14:anchorId="74CE7A01" wp14:editId="2E216385">
+            <wp:extent cx="4705004" cy="6509594"/>
+            <wp:effectExtent l="0" t="0" r="0" b="0"/>
+            <wp:docPr id="3" name="Picture 3"/>
+            <wp:cNvGraphicFramePr>
+              <a:graphicFrameLocks xmlns:a="http://schemas.openxmlformats.org/drawingml/2006/main" noChangeAspect="1"/>
+            </wp:cNvGraphicFramePr>
+            <a:graphic xmlns:a="http://schemas.openxmlformats.org/drawingml/2006/main">
+              <a:graphicData uri="http://schemas.openxmlformats.org/drawingml/2006/picture">
+                <pic:pic xmlns:pic="http://schemas.openxmlformats.org/drawingml/2006/picture">
+                  <pic:nvPicPr>
+                    <pic:cNvPr id="3" name="Picture 3"/>
+                    <pic:cNvPicPr/>
+                  </pic:nvPicPr>
+                  <pic:blipFill>
+                    <a:blip r:embed="rId10">
+                      <a:extLst>
+                        <a:ext uri="{28A0092B-C50C-407E-A947-70E740481C1C}">
+                          <a14:useLocalDpi xmlns:a14="http://schemas.microsoft.com/office/drawing/2010/main" val="0"/>
+                        </a:ext>
+                      </a:extLst>
+                    </a:blip>
+                    <a:stretch>
+                      <a:fillRect/>
+                    </a:stretch>
+                  </pic:blipFill>
+                  <pic:spPr>
+                    <a:xfrm>
+                      <a:off x="0" y="0"/>
+                      <a:ext cx="4706757" cy="6512020"/>
+                    </a:xfrm>
+                    <a:prstGeom prst="rect">
+                      <a:avLst/>
+                    </a:prstGeom>
+                  </pic:spPr>
+                </pic:pic>
+              </a:graphicData>
+            </a:graphic>
+          </wp:inline>
+        </w:drawing>
+      </w:r>
+    </w:p>
+    <w:p>
+      <w:pPr>
+        <w:rPr>
+          <w:rFonts w:ascii="Times New Roman" w:hAnsi="Times New Roman" w:cs="Times New Roman"/>
+        </w:rPr>
+      </w:pPr>
+    </w:p>
+    <w:p>
+      <w:pPr>
+        <w:rPr>
+          <w:rFonts w:ascii="Times New Roman" w:hAnsi="Times New Roman" w:cs="Times New Roman"/>
+        </w:rPr>
+      </w:pPr>
+      <w:r>
+        <w:rPr>
+          <w:rFonts w:ascii="Times New Roman" w:hAnsi="Times New Roman" w:cs="Times New Roman"/>
+        </w:rPr>
+        <w:t>Figure 2:</w:t>
+      </w:r>
+    </w:p>
+    <w:p>
+      <w:pPr>
+        <w:rPr>
+          <w:rFonts w:ascii="Times New Roman" w:hAnsi="Times New Roman" w:cs="Times New Roman"/>
+        </w:rPr>
+      </w:pPr>
+      <w:r>
+        <w:rPr>
+          <w:rFonts w:ascii="Times New Roman" w:hAnsi="Times New Roman" w:cs="Times New Roman"/>
+        </w:rPr>
+        <w:t xml:space="preserve">Larger predators also feed on a wider range of prey sizes </w:t>
+      </w:r>
+      <w:r>
+        <w:rPr>
+          <w:rFonts w:ascii="Times New Roman" w:hAnsi="Times New Roman" w:cs="Times New Roman"/>
+        </w:rPr>
+        <w:t>based on a log</w:t>
+      </w:r>
+      <w:r>
+        <w:rPr>
+          <w:rFonts w:ascii="Times New Roman" w:hAnsi="Times New Roman" w:cs="Times New Roman"/>
+          <w:vertAlign w:val="subscript"/>
+        </w:rPr>
+        <w:t>10</w:t>
+      </w:r>
+      <w:r>
+        <w:rPr>
+          <w:rFonts w:ascii="Times New Roman" w:hAnsi="Times New Roman" w:cs="Times New Roman"/>
+        </w:rPr>
+        <w:t>-log</w:t>
+      </w:r>
+      <w:r>
+        <w:rPr>
+          <w:rFonts w:ascii="Times New Roman" w:hAnsi="Times New Roman" w:cs="Times New Roman"/>
+          <w:vertAlign w:val="subscript"/>
+        </w:rPr>
+        <w:t xml:space="preserve">10 </w:t>
+      </w:r>
+      <w:r>
+        <w:rPr>
+          <w:rFonts w:ascii="Times New Roman" w:hAnsi="Times New Roman" w:cs="Times New Roman"/>
+        </w:rPr>
+        <w:t xml:space="preserve">transformed relationship (panel </w:t>
+      </w:r>
+      <w:r>
+        <w:rPr>
+          <w:rFonts w:ascii="Times New Roman" w:hAnsi="Times New Roman" w:cs="Times New Roman"/>
+        </w:rPr>
+        <w:t>(</w:t>
+      </w:r>
+      <w:r>
+        <w:rPr>
+          <w:rFonts w:ascii="Times New Roman" w:hAnsi="Times New Roman" w:cs="Times New Roman"/>
+        </w:rPr>
+        <w:t>a</w:t>
+      </w:r>
+      <w:r>
+        <w:rPr>
+          <w:rFonts w:ascii="Times New Roman" w:hAnsi="Times New Roman" w:cs="Times New Roman"/>
+        </w:rPr>
+        <w:t>)</w:t>
+      </w:r>
+      <w:r>
+        <w:rPr>
+          <w:rFonts w:ascii="Times New Roman" w:hAnsi="Times New Roman" w:cs="Times New Roman"/>
+        </w:rPr>
+        <w:t>, log</w:t>
+      </w:r>
+      <w:r>
+        <w:rPr>
+          <w:rFonts w:ascii="Times New Roman" w:hAnsi="Times New Roman" w:cs="Times New Roman"/>
+          <w:vertAlign w:val="subscript"/>
+        </w:rPr>
+        <w:t>10</w:t>
+      </w:r>
+      <w:r>
+        <w:rPr>
+          <w:rFonts w:ascii="Times New Roman" w:hAnsi="Times New Roman" w:cs="Times New Roman"/>
+        </w:rPr>
+        <w:t xml:space="preserve">prey </w:t>
+      </w:r>
+      <w:r>
+        <w:rPr>
+          <w:rFonts w:ascii="Times New Roman" w:hAnsi="Times New Roman" w:cs="Times New Roman"/>
+        </w:rPr>
+        <w:t>size range</w:t>
+      </w:r>
+      <w:r>
+        <w:rPr>
+          <w:rFonts w:ascii="Times New Roman" w:hAnsi="Times New Roman" w:cs="Times New Roman"/>
+        </w:rPr>
+        <w:t xml:space="preserve"> = log</w:t>
+      </w:r>
+      <w:r>
+        <w:rPr>
+          <w:rFonts w:ascii="Times New Roman" w:hAnsi="Times New Roman" w:cs="Times New Roman"/>
+          <w:vertAlign w:val="subscript"/>
+        </w:rPr>
+        <w:t>10</w:t>
+      </w:r>
+      <w:r>
+        <w:rPr>
+          <w:rFonts w:ascii="Times New Roman" w:hAnsi="Times New Roman" w:cs="Times New Roman"/>
+        </w:rPr>
+        <w:t>predator size</w:t>
+      </w:r>
+      <w:r>
+        <w:rPr>
+          <w:rFonts w:ascii="Times New Roman" w:hAnsi="Times New Roman" w:cs="Times New Roman"/>
+          <w:vertAlign w:val="superscript"/>
+        </w:rPr>
+        <w:t>0.</w:t>
+      </w:r>
+      <w:r>
+        <w:rPr>
+          <w:rFonts w:ascii="Times New Roman" w:hAnsi="Times New Roman" w:cs="Times New Roman"/>
+          <w:vertAlign w:val="superscript"/>
+        </w:rPr>
+        <w:t>35</w:t>
+      </w:r>
+      <w:r>
+        <w:rPr>
+          <w:rFonts w:ascii="Times New Roman" w:hAnsi="Times New Roman" w:cs="Times New Roman"/>
+        </w:rPr>
+        <w:t>)</w:t>
+      </w:r>
+      <w:r>
+        <w:rPr>
+          <w:rFonts w:ascii="Times New Roman" w:hAnsi="Times New Roman" w:cs="Times New Roman"/>
+        </w:rPr>
+        <w:t xml:space="preserve">, though, again, the relationship is mediated by species identity (b). </w:t>
+      </w:r>
+      <w:r>
+        <w:rPr>
+          <w:rFonts w:ascii="Times New Roman" w:hAnsi="Times New Roman" w:cs="Times New Roman"/>
+        </w:rPr>
+        <w:t>Continuous axis labels represent absolute values but the scale between them has been log</w:t>
+      </w:r>
+      <w:r>
+        <w:rPr>
+          <w:rFonts w:ascii="Times New Roman" w:hAnsi="Times New Roman" w:cs="Times New Roman"/>
+          <w:vertAlign w:val="subscript"/>
+        </w:rPr>
+        <w:t>10</w:t>
+      </w:r>
+      <w:r>
+        <w:rPr>
+          <w:rFonts w:ascii="Times New Roman" w:hAnsi="Times New Roman" w:cs="Times New Roman"/>
+        </w:rPr>
+        <w:t xml:space="preserve"> transformed. In panel (b), “</w:t>
+      </w:r>
+      <w:proofErr w:type="gramStart"/>
+      <w:r>
+        <w:rPr>
+          <w:rFonts w:ascii="Times New Roman" w:hAnsi="Times New Roman" w:cs="Times New Roman"/>
+        </w:rPr>
+        <w:t>-“ icons</w:t>
+      </w:r>
+      <w:proofErr w:type="gramEnd"/>
+      <w:r>
+        <w:rPr>
+          <w:rFonts w:ascii="Times New Roman" w:hAnsi="Times New Roman" w:cs="Times New Roman"/>
+        </w:rPr>
+        <w:t xml:space="preserve"> indicate species that either have lower (“-“) prey size</w:t>
+      </w:r>
+      <w:r>
+        <w:rPr>
+          <w:rFonts w:ascii="Times New Roman" w:hAnsi="Times New Roman" w:cs="Times New Roman"/>
+        </w:rPr>
+        <w:t xml:space="preserve"> ranges</w:t>
+      </w:r>
+      <w:r>
+        <w:rPr>
+          <w:rFonts w:ascii="Times New Roman" w:hAnsi="Times New Roman" w:cs="Times New Roman"/>
+        </w:rPr>
+        <w:t xml:space="preserve"> based on predator body size.</w:t>
+      </w:r>
     </w:p>
     <w:sectPr>
       <w:pgSz w:w="12240" w:h="15840"/>

</xml_diff>

<commit_message>
removed range analysis and added in CCA and brose food web comparison
</commit_message>
<xml_diff>
--- a/Drafts/Draft_Dec17.docx
+++ b/Drafts/Draft_Dec17.docx
@@ -20,6 +20,12 @@
         </w:rPr>
         <w:t xml:space="preserve"> Predator-prey body mass from DNA metabarcoding</w:t>
       </w:r>
+      <w:r>
+        <w:rPr>
+          <w:rFonts w:ascii="Times New Roman" w:hAnsi="Times New Roman" w:cs="Times New Roman"/>
+        </w:rPr>
+        <w:t xml:space="preserve"> </w:t>
+      </w:r>
     </w:p>
     <w:p>
       <w:pPr>
@@ -238,7 +244,13 @@
         <w:rPr>
           <w:rFonts w:ascii="Times New Roman" w:hAnsi="Times New Roman" w:cs="Times New Roman"/>
         </w:rPr>
-        <w:t>Needs to be 20 MS pages from start to finish</w:t>
+        <w:t>For “Report” format, n</w:t>
+      </w:r>
+      <w:r>
+        <w:rPr>
+          <w:rFonts w:ascii="Times New Roman" w:hAnsi="Times New Roman" w:cs="Times New Roman"/>
+        </w:rPr>
+        <w:t>eeds to be 20 MS pages from start to finish</w:t>
       </w:r>
       <w:r>
         <w:rPr>
@@ -540,11 +552,25 @@
           <w:rFonts w:ascii="Times New Roman" w:hAnsi="Times New Roman" w:cs="Times New Roman"/>
         </w:rPr>
       </w:pPr>
-      <w:r>
-        <w:rPr>
-          <w:rFonts w:ascii="Times New Roman" w:hAnsi="Times New Roman" w:cs="Times New Roman"/>
-        </w:rPr>
-        <w:t xml:space="preserve">Werewolf: </w:t>
+      <w:commentRangeStart w:id="0"/>
+      <w:r>
+        <w:rPr>
+          <w:rFonts w:ascii="Times New Roman" w:hAnsi="Times New Roman" w:cs="Times New Roman"/>
+        </w:rPr>
+        <w:t>Werewolf</w:t>
+      </w:r>
+      <w:commentRangeEnd w:id="0"/>
+      <w:r>
+        <w:rPr>
+          <w:rStyle w:val="CommentReference"/>
+        </w:rPr>
+        <w:commentReference w:id="0"/>
+      </w:r>
+      <w:r>
+        <w:rPr>
+          <w:rFonts w:ascii="Times New Roman" w:hAnsi="Times New Roman" w:cs="Times New Roman"/>
+        </w:rPr>
+        <w:t xml:space="preserve">: </w:t>
       </w:r>
       <w:r>
         <w:rPr>
@@ -624,51 +650,137 @@
         <w:rPr>
           <w:rFonts w:ascii="Times New Roman" w:hAnsi="Times New Roman" w:cs="Times New Roman"/>
         </w:rPr>
+        <w:t xml:space="preserve"> (Cohen</w:t>
+      </w:r>
+      <w:r>
+        <w:rPr>
+          <w:rFonts w:ascii="Times New Roman" w:hAnsi="Times New Roman" w:cs="Times New Roman"/>
+        </w:rPr>
+        <w:t xml:space="preserve"> et al. </w:t>
+      </w:r>
+      <w:r>
+        <w:rPr>
+          <w:rFonts w:ascii="Times New Roman" w:hAnsi="Times New Roman" w:cs="Times New Roman"/>
+        </w:rPr>
+        <w:t>2003; Brose</w:t>
+      </w:r>
+      <w:r>
+        <w:rPr>
+          <w:rFonts w:ascii="Times New Roman" w:hAnsi="Times New Roman" w:cs="Times New Roman"/>
+        </w:rPr>
+        <w:t xml:space="preserve"> et al, </w:t>
+      </w:r>
+      <w:r>
+        <w:rPr>
+          <w:rFonts w:ascii="Times New Roman" w:hAnsi="Times New Roman" w:cs="Times New Roman"/>
+        </w:rPr>
+        <w:t xml:space="preserve">2006; </w:t>
+      </w:r>
+      <w:proofErr w:type="spellStart"/>
+      <w:r>
+        <w:rPr>
+          <w:rFonts w:ascii="Times New Roman" w:hAnsi="Times New Roman" w:cs="Times New Roman"/>
+        </w:rPr>
+        <w:t>Riede</w:t>
+      </w:r>
+      <w:proofErr w:type="spellEnd"/>
+      <w:r>
+        <w:rPr>
+          <w:rFonts w:ascii="Times New Roman" w:hAnsi="Times New Roman" w:cs="Times New Roman"/>
+        </w:rPr>
+        <w:t xml:space="preserve"> et al. 2010</w:t>
+      </w:r>
+      <w:r>
+        <w:rPr>
+          <w:rFonts w:ascii="Times New Roman" w:hAnsi="Times New Roman" w:cs="Times New Roman"/>
+        </w:rPr>
+        <w:t xml:space="preserve">), </w:t>
+      </w:r>
+      <w:r>
+        <w:rPr>
+          <w:rFonts w:ascii="Times New Roman" w:hAnsi="Times New Roman" w:cs="Times New Roman"/>
+        </w:rPr>
+        <w:t>and the range of prey items around that central relationship</w:t>
+      </w:r>
+      <w:r>
+        <w:rPr>
+          <w:rFonts w:ascii="Times New Roman" w:hAnsi="Times New Roman" w:cs="Times New Roman"/>
+        </w:rPr>
+        <w:t xml:space="preserve">, with larger predators having a wider range of </w:t>
+      </w:r>
+      <w:r>
+        <w:rPr>
+          <w:rFonts w:ascii="Times New Roman" w:hAnsi="Times New Roman" w:cs="Times New Roman"/>
+        </w:rPr>
+        <w:t xml:space="preserve">potential </w:t>
+      </w:r>
+      <w:r>
+        <w:rPr>
+          <w:rFonts w:ascii="Times New Roman" w:hAnsi="Times New Roman" w:cs="Times New Roman"/>
+        </w:rPr>
+        <w:t xml:space="preserve">prey sizes but with a lower bound based on optimal foraging </w:t>
+      </w:r>
+      <w:r>
+        <w:rPr>
+          <w:rFonts w:ascii="Times New Roman" w:hAnsi="Times New Roman" w:cs="Times New Roman"/>
+        </w:rPr>
+        <w:t>(</w:t>
+      </w:r>
+      <w:proofErr w:type="gramStart"/>
+      <w:r>
+        <w:rPr>
+          <w:rFonts w:ascii="Times New Roman" w:hAnsi="Times New Roman" w:cs="Times New Roman"/>
+        </w:rPr>
+        <w:t>e.g.</w:t>
+      </w:r>
+      <w:proofErr w:type="gramEnd"/>
+      <w:r>
+        <w:rPr>
+          <w:rFonts w:ascii="Times New Roman" w:hAnsi="Times New Roman" w:cs="Times New Roman"/>
+        </w:rPr>
+        <w:t xml:space="preserve"> Nakazawa</w:t>
+      </w:r>
+      <w:r>
+        <w:rPr>
+          <w:rFonts w:ascii="Times New Roman" w:hAnsi="Times New Roman" w:cs="Times New Roman"/>
+        </w:rPr>
+        <w:t>,</w:t>
+      </w:r>
+      <w:r>
+        <w:rPr>
+          <w:rFonts w:ascii="Times New Roman" w:hAnsi="Times New Roman" w:cs="Times New Roman"/>
+        </w:rPr>
         <w:t xml:space="preserve"> </w:t>
       </w:r>
       <w:r>
         <w:rPr>
           <w:rFonts w:ascii="Times New Roman" w:hAnsi="Times New Roman" w:cs="Times New Roman"/>
         </w:rPr>
-        <w:t>(Cohen</w:t>
-      </w:r>
-      <w:r>
-        <w:rPr>
-          <w:rFonts w:ascii="Times New Roman" w:hAnsi="Times New Roman" w:cs="Times New Roman"/>
-        </w:rPr>
-        <w:t xml:space="preserve"> et al. </w:t>
-      </w:r>
-      <w:r>
-        <w:rPr>
-          <w:rFonts w:ascii="Times New Roman" w:hAnsi="Times New Roman" w:cs="Times New Roman"/>
-        </w:rPr>
-        <w:t>2003; Brose</w:t>
-      </w:r>
-      <w:r>
-        <w:rPr>
-          <w:rFonts w:ascii="Times New Roman" w:hAnsi="Times New Roman" w:cs="Times New Roman"/>
-        </w:rPr>
-        <w:t xml:space="preserve"> et al, </w:t>
-      </w:r>
-      <w:r>
-        <w:rPr>
-          <w:rFonts w:ascii="Times New Roman" w:hAnsi="Times New Roman" w:cs="Times New Roman"/>
-        </w:rPr>
-        <w:t xml:space="preserve">2006; </w:t>
-      </w:r>
-      <w:proofErr w:type="spellStart"/>
-      <w:r>
-        <w:rPr>
-          <w:rFonts w:ascii="Times New Roman" w:hAnsi="Times New Roman" w:cs="Times New Roman"/>
-        </w:rPr>
-        <w:t>Riede</w:t>
-      </w:r>
-      <w:proofErr w:type="spellEnd"/>
-      <w:r>
-        <w:rPr>
-          <w:rFonts w:ascii="Times New Roman" w:hAnsi="Times New Roman" w:cs="Times New Roman"/>
-        </w:rPr>
-        <w:t xml:space="preserve"> et al.</w:t>
+        <w:t>SI Figure 1</w:t>
+      </w:r>
+      <w:r>
+        <w:rPr>
+          <w:rFonts w:ascii="Times New Roman" w:hAnsi="Times New Roman" w:cs="Times New Roman"/>
+        </w:rPr>
+        <w:t xml:space="preserve">). </w:t>
+      </w:r>
+      <w:r>
+        <w:rPr>
+          <w:rFonts w:ascii="Times New Roman" w:hAnsi="Times New Roman" w:cs="Times New Roman"/>
+        </w:rPr>
+        <w:t xml:space="preserve">While </w:t>
+      </w:r>
+      <w:r>
+        <w:rPr>
+          <w:rFonts w:ascii="Times New Roman" w:hAnsi="Times New Roman" w:cs="Times New Roman"/>
+        </w:rPr>
+        <w:t xml:space="preserve">this model </w:t>
+      </w:r>
+      <w:r>
+        <w:rPr>
+          <w:rFonts w:ascii="Times New Roman" w:hAnsi="Times New Roman" w:cs="Times New Roman"/>
+        </w:rPr>
+        <w:t>based on</w:t>
       </w:r>
       <w:r>
         <w:rPr>
@@ -680,43 +792,25 @@
         <w:rPr>
           <w:rFonts w:ascii="Times New Roman" w:hAnsi="Times New Roman" w:cs="Times New Roman"/>
         </w:rPr>
-        <w:t>2010</w:t>
-      </w:r>
-      <w:r>
-        <w:rPr>
-          <w:rFonts w:ascii="Times New Roman" w:hAnsi="Times New Roman" w:cs="Times New Roman"/>
-        </w:rPr>
-        <w:t xml:space="preserve">), </w:t>
-      </w:r>
-      <w:r>
-        <w:rPr>
-          <w:rFonts w:ascii="Times New Roman" w:hAnsi="Times New Roman" w:cs="Times New Roman"/>
-        </w:rPr>
-        <w:t>and the range of prey items around that central relationship</w:t>
-      </w:r>
-      <w:r>
-        <w:rPr>
-          <w:rFonts w:ascii="Times New Roman" w:hAnsi="Times New Roman" w:cs="Times New Roman"/>
-        </w:rPr>
-        <w:t xml:space="preserve">, with larger predators having a wider range of </w:t>
-      </w:r>
-      <w:r>
-        <w:rPr>
-          <w:rFonts w:ascii="Times New Roman" w:hAnsi="Times New Roman" w:cs="Times New Roman"/>
-        </w:rPr>
-        <w:t xml:space="preserve">potential </w:t>
-      </w:r>
-      <w:r>
-        <w:rPr>
-          <w:rFonts w:ascii="Times New Roman" w:hAnsi="Times New Roman" w:cs="Times New Roman"/>
-        </w:rPr>
-        <w:t xml:space="preserve">prey sizes but with a lower bound based on optimal foraging </w:t>
-      </w:r>
-      <w:r>
-        <w:rPr>
-          <w:rFonts w:ascii="Times New Roman" w:hAnsi="Times New Roman" w:cs="Times New Roman"/>
-        </w:rPr>
-        <w:t>(</w:t>
+        <w:t xml:space="preserve">predator-prey body size scaling </w:t>
+      </w:r>
+      <w:r>
+        <w:rPr>
+          <w:rFonts w:ascii="Times New Roman" w:hAnsi="Times New Roman" w:cs="Times New Roman"/>
+        </w:rPr>
+        <w:t>is</w:t>
+      </w:r>
+      <w:r>
+        <w:rPr>
+          <w:rFonts w:ascii="Times New Roman" w:hAnsi="Times New Roman" w:cs="Times New Roman"/>
+        </w:rPr>
+        <w:t xml:space="preserve"> promising for many datasets in which interactions can be </w:t>
+      </w:r>
+      <w:r>
+        <w:rPr>
+          <w:rFonts w:ascii="Times New Roman" w:hAnsi="Times New Roman" w:cs="Times New Roman"/>
+        </w:rPr>
+        <w:t>well observed (</w:t>
       </w:r>
       <w:proofErr w:type="gramStart"/>
       <w:r>
@@ -730,79 +824,97 @@
         <w:rPr>
           <w:rFonts w:ascii="Times New Roman" w:hAnsi="Times New Roman" w:cs="Times New Roman"/>
         </w:rPr>
-        <w:t xml:space="preserve"> Nakazawa</w:t>
-      </w:r>
-      <w:r>
-        <w:rPr>
-          <w:rFonts w:ascii="Times New Roman" w:hAnsi="Times New Roman" w:cs="Times New Roman"/>
-        </w:rPr>
-        <w:t>,</w:t>
-      </w:r>
-      <w:r>
-        <w:rPr>
-          <w:rFonts w:ascii="Times New Roman" w:hAnsi="Times New Roman" w:cs="Times New Roman"/>
-        </w:rPr>
-        <w:t xml:space="preserve"> </w:t>
-      </w:r>
-      <w:r>
-        <w:rPr>
-          <w:rFonts w:ascii="Times New Roman" w:hAnsi="Times New Roman" w:cs="Times New Roman"/>
-        </w:rPr>
-        <w:t>SI Figure 1</w:t>
-      </w:r>
-      <w:r>
-        <w:rPr>
-          <w:rFonts w:ascii="Times New Roman" w:hAnsi="Times New Roman" w:cs="Times New Roman"/>
-        </w:rPr>
-        <w:t xml:space="preserve">). </w:t>
-      </w:r>
-      <w:r>
-        <w:rPr>
-          <w:rFonts w:ascii="Times New Roman" w:hAnsi="Times New Roman" w:cs="Times New Roman"/>
-        </w:rPr>
-        <w:t xml:space="preserve">While </w:t>
-      </w:r>
-      <w:r>
-        <w:rPr>
-          <w:rFonts w:ascii="Times New Roman" w:hAnsi="Times New Roman" w:cs="Times New Roman"/>
-        </w:rPr>
-        <w:t xml:space="preserve">this model </w:t>
-      </w:r>
-      <w:r>
-        <w:rPr>
-          <w:rFonts w:ascii="Times New Roman" w:hAnsi="Times New Roman" w:cs="Times New Roman"/>
-        </w:rPr>
-        <w:t>based on</w:t>
-      </w:r>
-      <w:r>
-        <w:rPr>
-          <w:rFonts w:ascii="Times New Roman" w:hAnsi="Times New Roman" w:cs="Times New Roman"/>
-        </w:rPr>
-        <w:t xml:space="preserve"> </w:t>
-      </w:r>
-      <w:r>
-        <w:rPr>
-          <w:rFonts w:ascii="Times New Roman" w:hAnsi="Times New Roman" w:cs="Times New Roman"/>
-        </w:rPr>
-        <w:t xml:space="preserve">predator-prey body size scaling </w:t>
-      </w:r>
-      <w:r>
-        <w:rPr>
-          <w:rFonts w:ascii="Times New Roman" w:hAnsi="Times New Roman" w:cs="Times New Roman"/>
-        </w:rPr>
-        <w:t>is</w:t>
-      </w:r>
-      <w:r>
-        <w:rPr>
-          <w:rFonts w:ascii="Times New Roman" w:hAnsi="Times New Roman" w:cs="Times New Roman"/>
-        </w:rPr>
-        <w:t xml:space="preserve"> promising for many datasets in which interactions can be </w:t>
-      </w:r>
-      <w:r>
-        <w:rPr>
-          <w:rFonts w:ascii="Times New Roman" w:hAnsi="Times New Roman" w:cs="Times New Roman"/>
-        </w:rPr>
-        <w:t>well observed (</w:t>
+        <w:t xml:space="preserve"> via gut dissections),</w:t>
+      </w:r>
+      <w:r>
+        <w:rPr>
+          <w:rFonts w:ascii="Times New Roman" w:hAnsi="Times New Roman" w:cs="Times New Roman"/>
+        </w:rPr>
+        <w:t xml:space="preserve"> datasets for small-bodied species have historically been based on inference rather than observation</w:t>
+      </w:r>
+      <w:r>
+        <w:rPr>
+          <w:rFonts w:ascii="Times New Roman" w:hAnsi="Times New Roman" w:cs="Times New Roman"/>
+        </w:rPr>
+        <w:t xml:space="preserve"> due to small body sizes and</w:t>
+      </w:r>
+      <w:r>
+        <w:rPr>
+          <w:rFonts w:ascii="Times New Roman" w:hAnsi="Times New Roman" w:cs="Times New Roman"/>
+        </w:rPr>
+        <w:t xml:space="preserve"> particular</w:t>
+      </w:r>
+      <w:r>
+        <w:rPr>
+          <w:rFonts w:ascii="Times New Roman" w:hAnsi="Times New Roman" w:cs="Times New Roman"/>
+        </w:rPr>
+        <w:t xml:space="preserve"> feeding habits of some invertebrate predators (e.g. spider feeding habits</w:t>
+      </w:r>
+      <w:r>
+        <w:rPr>
+          <w:rFonts w:ascii="Times New Roman" w:hAnsi="Times New Roman" w:cs="Times New Roman"/>
+        </w:rPr>
+        <w:t>; CITE HERE</w:t>
+      </w:r>
+      <w:r>
+        <w:rPr>
+          <w:rFonts w:ascii="Times New Roman" w:hAnsi="Times New Roman" w:cs="Times New Roman"/>
+        </w:rPr>
+        <w:t>)</w:t>
+      </w:r>
+      <w:r>
+        <w:rPr>
+          <w:rFonts w:ascii="Times New Roman" w:hAnsi="Times New Roman" w:cs="Times New Roman"/>
+        </w:rPr>
+        <w:t xml:space="preserve">. </w:t>
+      </w:r>
+      <w:r>
+        <w:rPr>
+          <w:rFonts w:ascii="Times New Roman" w:hAnsi="Times New Roman" w:cs="Times New Roman"/>
+        </w:rPr>
+        <w:t xml:space="preserve">Therefore, whether body size </w:t>
+      </w:r>
+      <w:r>
+        <w:rPr>
+          <w:rFonts w:ascii="Times New Roman" w:hAnsi="Times New Roman" w:cs="Times New Roman"/>
+        </w:rPr>
+        <w:t xml:space="preserve">scaling allometries apply for these species or </w:t>
+      </w:r>
+      <w:r>
+        <w:rPr>
+          <w:rFonts w:ascii="Times New Roman" w:hAnsi="Times New Roman" w:cs="Times New Roman"/>
+        </w:rPr>
+        <w:t>whether these allometries</w:t>
+      </w:r>
+      <w:r>
+        <w:rPr>
+          <w:rFonts w:ascii="Times New Roman" w:hAnsi="Times New Roman" w:cs="Times New Roman"/>
+        </w:rPr>
+        <w:t xml:space="preserve"> represent relics of the body size </w:t>
+      </w:r>
+      <w:r>
+        <w:rPr>
+          <w:rFonts w:ascii="Times New Roman" w:hAnsi="Times New Roman" w:cs="Times New Roman"/>
+        </w:rPr>
+        <w:t xml:space="preserve">constraints used </w:t>
+      </w:r>
+      <w:r>
+        <w:rPr>
+          <w:rFonts w:ascii="Times New Roman" w:hAnsi="Times New Roman" w:cs="Times New Roman"/>
+        </w:rPr>
+        <w:t xml:space="preserve">to </w:t>
+      </w:r>
+      <w:r>
+        <w:rPr>
+          <w:rFonts w:ascii="Times New Roman" w:hAnsi="Times New Roman" w:cs="Times New Roman"/>
+        </w:rPr>
+        <w:t>infer</w:t>
+      </w:r>
+      <w:r>
+        <w:rPr>
+          <w:rFonts w:ascii="Times New Roman" w:hAnsi="Times New Roman" w:cs="Times New Roman"/>
+        </w:rPr>
+        <w:t xml:space="preserve"> interactions in the first place (</w:t>
       </w:r>
       <w:proofErr w:type="gramStart"/>
       <w:r>
@@ -816,37 +928,7 @@
         <w:rPr>
           <w:rFonts w:ascii="Times New Roman" w:hAnsi="Times New Roman" w:cs="Times New Roman"/>
         </w:rPr>
-        <w:t xml:space="preserve"> via gut dissections),</w:t>
-      </w:r>
-      <w:r>
-        <w:rPr>
-          <w:rFonts w:ascii="Times New Roman" w:hAnsi="Times New Roman" w:cs="Times New Roman"/>
-        </w:rPr>
-        <w:t xml:space="preserve"> datasets for small-bodied species have historically been based on inference rather than observation</w:t>
-      </w:r>
-      <w:r>
-        <w:rPr>
-          <w:rFonts w:ascii="Times New Roman" w:hAnsi="Times New Roman" w:cs="Times New Roman"/>
-        </w:rPr>
-        <w:t xml:space="preserve"> due to small body sizes and</w:t>
-      </w:r>
-      <w:r>
-        <w:rPr>
-          <w:rFonts w:ascii="Times New Roman" w:hAnsi="Times New Roman" w:cs="Times New Roman"/>
-        </w:rPr>
-        <w:t xml:space="preserve"> particular</w:t>
-      </w:r>
-      <w:r>
-        <w:rPr>
-          <w:rFonts w:ascii="Times New Roman" w:hAnsi="Times New Roman" w:cs="Times New Roman"/>
-        </w:rPr>
-        <w:t xml:space="preserve"> feeding habits of some invertebrate predators (e.g. spider feeding habits</w:t>
-      </w:r>
-      <w:r>
-        <w:rPr>
-          <w:rFonts w:ascii="Times New Roman" w:hAnsi="Times New Roman" w:cs="Times New Roman"/>
-        </w:rPr>
-        <w:t>; CITE HERE</w:t>
+        <w:t xml:space="preserve"> body size constraints in Hines et al. 2019</w:t>
       </w:r>
       <w:r>
         <w:rPr>
@@ -858,93 +940,13 @@
         <w:rPr>
           <w:rFonts w:ascii="Times New Roman" w:hAnsi="Times New Roman" w:cs="Times New Roman"/>
         </w:rPr>
-        <w:t xml:space="preserve">. </w:t>
-      </w:r>
-      <w:r>
-        <w:rPr>
-          <w:rFonts w:ascii="Times New Roman" w:hAnsi="Times New Roman" w:cs="Times New Roman"/>
-        </w:rPr>
-        <w:t xml:space="preserve">Therefore, whether body size </w:t>
-      </w:r>
-      <w:r>
-        <w:rPr>
-          <w:rFonts w:ascii="Times New Roman" w:hAnsi="Times New Roman" w:cs="Times New Roman"/>
-        </w:rPr>
-        <w:t xml:space="preserve">scaling allometries apply for these species or </w:t>
-      </w:r>
-      <w:r>
-        <w:rPr>
-          <w:rFonts w:ascii="Times New Roman" w:hAnsi="Times New Roman" w:cs="Times New Roman"/>
-        </w:rPr>
-        <w:t>whether these allometries</w:t>
-      </w:r>
-      <w:r>
-        <w:rPr>
-          <w:rFonts w:ascii="Times New Roman" w:hAnsi="Times New Roman" w:cs="Times New Roman"/>
-        </w:rPr>
-        <w:t xml:space="preserve"> represent relics of the body size </w:t>
-      </w:r>
-      <w:r>
-        <w:rPr>
-          <w:rFonts w:ascii="Times New Roman" w:hAnsi="Times New Roman" w:cs="Times New Roman"/>
-        </w:rPr>
-        <w:t xml:space="preserve">constraints used </w:t>
-      </w:r>
-      <w:r>
-        <w:rPr>
-          <w:rFonts w:ascii="Times New Roman" w:hAnsi="Times New Roman" w:cs="Times New Roman"/>
-        </w:rPr>
-        <w:t xml:space="preserve">to </w:t>
-      </w:r>
-      <w:r>
-        <w:rPr>
-          <w:rFonts w:ascii="Times New Roman" w:hAnsi="Times New Roman" w:cs="Times New Roman"/>
-        </w:rPr>
-        <w:t>infer</w:t>
-      </w:r>
-      <w:r>
-        <w:rPr>
-          <w:rFonts w:ascii="Times New Roman" w:hAnsi="Times New Roman" w:cs="Times New Roman"/>
-        </w:rPr>
-        <w:t xml:space="preserve"> interactions in the first place (</w:t>
-      </w:r>
-      <w:proofErr w:type="gramStart"/>
-      <w:r>
-        <w:rPr>
-          <w:rFonts w:ascii="Times New Roman" w:hAnsi="Times New Roman" w:cs="Times New Roman"/>
-        </w:rPr>
-        <w:t>e.g.</w:t>
-      </w:r>
-      <w:proofErr w:type="gramEnd"/>
-      <w:r>
-        <w:rPr>
-          <w:rFonts w:ascii="Times New Roman" w:hAnsi="Times New Roman" w:cs="Times New Roman"/>
-        </w:rPr>
-        <w:t xml:space="preserve"> body size constraints in Hines et al. 2019</w:t>
-      </w:r>
-      <w:r>
-        <w:rPr>
-          <w:rFonts w:ascii="Times New Roman" w:hAnsi="Times New Roman" w:cs="Times New Roman"/>
-        </w:rPr>
-        <w:t>)</w:t>
-      </w:r>
-      <w:r>
-        <w:rPr>
-          <w:rFonts w:ascii="Times New Roman" w:hAnsi="Times New Roman" w:cs="Times New Roman"/>
-        </w:rPr>
         <w:t xml:space="preserve"> is imperative for the development of food webs in these systems and the generalization of food web patterns across systems (e.g. Brose citations). </w:t>
       </w:r>
       <w:r>
         <w:rPr>
           <w:rFonts w:ascii="Times New Roman" w:hAnsi="Times New Roman" w:cs="Times New Roman"/>
         </w:rPr>
-        <w:t>Furthermore, food web models across body size ranges often approach food webs as species-based, and so intraspecific variation and whether predator species identity (as a proxy for functional traits) mediates the predator-prey body size scaling relationship are not incorporated into these models</w:t>
-      </w:r>
-      <w:r>
-        <w:rPr>
-          <w:rFonts w:ascii="Times New Roman" w:hAnsi="Times New Roman" w:cs="Times New Roman"/>
-        </w:rPr>
-        <w:t>, even though there is growing evidence that species</w:t>
+        <w:t>Furthermore, food web models across body size ranges often approach food webs as species-based, and so intraspecific variation and whether predator species identity (as a proxy for functional traits) mediates the predator-prey body size scaling relationship are not incorporated into these models, even though there is growing evidence that species</w:t>
       </w:r>
       <w:r>
         <w:rPr>
@@ -968,19 +970,21 @@
         <w:rPr>
           <w:rFonts w:ascii="Times New Roman" w:hAnsi="Times New Roman" w:cs="Times New Roman"/>
         </w:rPr>
-        <w:t xml:space="preserve"> traits may regulate size-based feeding interactions </w:t>
-      </w:r>
-      <w:r>
-        <w:rPr>
-          <w:rFonts w:ascii="Times New Roman" w:hAnsi="Times New Roman" w:cs="Times New Roman"/>
-        </w:rPr>
-        <w:t>(</w:t>
-      </w:r>
-      <w:r>
-        <w:rPr>
-          <w:rFonts w:ascii="Times New Roman" w:hAnsi="Times New Roman" w:cs="Times New Roman"/>
-        </w:rPr>
-        <w:t>Brose et al. 2019, Rudolf et al. 2014</w:t>
+        <w:t xml:space="preserve"> traits may regulate size-based feeding interactions (Brose et al. 2019, Rudolf et al. </w:t>
+      </w:r>
+      <w:commentRangeStart w:id="1"/>
+      <w:r>
+        <w:rPr>
+          <w:rFonts w:ascii="Times New Roman" w:hAnsi="Times New Roman" w:cs="Times New Roman"/>
+        </w:rPr>
+        <w:t>2014</w:t>
+      </w:r>
+      <w:commentRangeEnd w:id="1"/>
+      <w:r>
+        <w:rPr>
+          <w:rStyle w:val="CommentReference"/>
+        </w:rPr>
+        <w:commentReference w:id="1"/>
       </w:r>
       <w:r>
         <w:rPr>
@@ -1326,14 +1330,6 @@
         </w:rPr>
         <w:t xml:space="preserve"> (SI Table 2)</w:t>
       </w:r>
-    </w:p>
-    <w:p>
-      <w:pPr>
-        <w:rPr>
-          <w:rFonts w:ascii="Times New Roman" w:hAnsi="Times New Roman" w:cs="Times New Roman"/>
-          <w:bCs/>
-        </w:rPr>
-      </w:pPr>
       <w:r>
         <w:rPr>
           <w:rFonts w:ascii="Times New Roman" w:hAnsi="Times New Roman" w:cs="Times New Roman"/>
@@ -1380,7 +1376,7 @@
           <w:bCs/>
         </w:rPr>
       </w:pPr>
-      <w:commentRangeStart w:id="0"/>
+      <w:commentRangeStart w:id="2"/>
       <w:r>
         <w:rPr>
           <w:rFonts w:ascii="Times New Roman" w:hAnsi="Times New Roman" w:cs="Times New Roman"/>
@@ -1390,12 +1386,12 @@
         </w:rPr>
         <w:t>DNA</w:t>
       </w:r>
-      <w:commentRangeEnd w:id="0"/>
+      <w:commentRangeEnd w:id="2"/>
       <w:r>
         <w:rPr>
           <w:rStyle w:val="CommentReference"/>
         </w:rPr>
-        <w:commentReference w:id="0"/>
+        <w:commentReference w:id="2"/>
       </w:r>
       <w:r>
         <w:rPr>
@@ -1920,6 +1916,7 @@
           <w:rFonts w:ascii="Times New Roman" w:hAnsi="Times New Roman" w:cs="Times New Roman"/>
           <w:bCs/>
         </w:rPr>
+        <w:lastRenderedPageBreak/>
         <w:t>Because of the sample size and the need for a large number of sequences per predator in order to detect rarer prey DNA (</w:t>
       </w:r>
       <w:proofErr w:type="spellStart"/>
@@ -2982,7 +2979,56 @@
           <w:rFonts w:ascii="Times New Roman" w:hAnsi="Times New Roman" w:cs="Times New Roman"/>
           <w:bCs/>
         </w:rPr>
-        <w:t xml:space="preserve">ASVs received a family-level taxonomic assignment, so we chose to </w:t>
+        <w:t>ASVs received a family-level taxonomic assignment, so we chose to co</w:t>
+      </w:r>
+      <w:r>
+        <w:rPr>
+          <w:rFonts w:ascii="Times New Roman" w:hAnsi="Times New Roman" w:cs="Times New Roman"/>
+          <w:bCs/>
+        </w:rPr>
+        <w:t xml:space="preserve">mbine </w:t>
+      </w:r>
+      <w:r>
+        <w:rPr>
+          <w:rFonts w:ascii="Times New Roman" w:hAnsi="Times New Roman" w:cs="Times New Roman"/>
+          <w:bCs/>
+        </w:rPr>
+        <w:t xml:space="preserve">prey </w:t>
+      </w:r>
+      <w:r>
+        <w:rPr>
+          <w:rFonts w:ascii="Times New Roman" w:hAnsi="Times New Roman" w:cs="Times New Roman"/>
+          <w:bCs/>
+        </w:rPr>
+        <w:t>taxonomies</w:t>
+      </w:r>
+      <w:r>
+        <w:rPr>
+          <w:rFonts w:ascii="Times New Roman" w:hAnsi="Times New Roman" w:cs="Times New Roman"/>
+          <w:bCs/>
+        </w:rPr>
+        <w:t xml:space="preserve"> at the family level</w:t>
+      </w:r>
+      <w:r>
+        <w:rPr>
+          <w:rFonts w:ascii="Times New Roman" w:hAnsi="Times New Roman" w:cs="Times New Roman"/>
+          <w:bCs/>
+        </w:rPr>
+        <w:t>, similar to</w:t>
+      </w:r>
+      <w:r>
+        <w:rPr>
+          <w:rFonts w:ascii="Times New Roman" w:hAnsi="Times New Roman" w:cs="Times New Roman"/>
+          <w:bCs/>
+        </w:rPr>
+        <w:t xml:space="preserve"> diet resolution in</w:t>
+      </w:r>
+      <w:r>
+        <w:rPr>
+          <w:rFonts w:ascii="Times New Roman" w:hAnsi="Times New Roman" w:cs="Times New Roman"/>
+          <w:bCs/>
+        </w:rPr>
+        <w:t xml:space="preserve"> both metabarcoding </w:t>
       </w:r>
       <w:r>
         <w:rPr>
@@ -2990,56 +3036,7 @@
           <w:bCs/>
         </w:rPr>
         <w:lastRenderedPageBreak/>
-        <w:t>co</w:t>
-      </w:r>
-      <w:r>
-        <w:rPr>
-          <w:rFonts w:ascii="Times New Roman" w:hAnsi="Times New Roman" w:cs="Times New Roman"/>
-          <w:bCs/>
-        </w:rPr>
-        <w:t xml:space="preserve">mbine </w:t>
-      </w:r>
-      <w:r>
-        <w:rPr>
-          <w:rFonts w:ascii="Times New Roman" w:hAnsi="Times New Roman" w:cs="Times New Roman"/>
-          <w:bCs/>
-        </w:rPr>
-        <w:t xml:space="preserve">prey </w:t>
-      </w:r>
-      <w:r>
-        <w:rPr>
-          <w:rFonts w:ascii="Times New Roman" w:hAnsi="Times New Roman" w:cs="Times New Roman"/>
-          <w:bCs/>
-        </w:rPr>
-        <w:t>taxonomies</w:t>
-      </w:r>
-      <w:r>
-        <w:rPr>
-          <w:rFonts w:ascii="Times New Roman" w:hAnsi="Times New Roman" w:cs="Times New Roman"/>
-          <w:bCs/>
-        </w:rPr>
-        <w:t xml:space="preserve"> at the family level</w:t>
-      </w:r>
-      <w:r>
-        <w:rPr>
-          <w:rFonts w:ascii="Times New Roman" w:hAnsi="Times New Roman" w:cs="Times New Roman"/>
-          <w:bCs/>
-        </w:rPr>
-        <w:t>, similar to</w:t>
-      </w:r>
-      <w:r>
-        <w:rPr>
-          <w:rFonts w:ascii="Times New Roman" w:hAnsi="Times New Roman" w:cs="Times New Roman"/>
-          <w:bCs/>
-        </w:rPr>
-        <w:t xml:space="preserve"> diet resolution in</w:t>
-      </w:r>
-      <w:r>
-        <w:rPr>
-          <w:rFonts w:ascii="Times New Roman" w:hAnsi="Times New Roman" w:cs="Times New Roman"/>
-          <w:bCs/>
-        </w:rPr>
-        <w:t xml:space="preserve"> both metabarcoding and</w:t>
+        <w:t>and</w:t>
       </w:r>
       <w:r>
         <w:rPr>
@@ -3699,7 +3696,7 @@
           <w:bCs/>
         </w:rPr>
       </w:pPr>
-      <w:commentRangeStart w:id="1"/>
+      <w:commentRangeStart w:id="3"/>
       <w:r>
         <w:rPr>
           <w:rFonts w:ascii="Times New Roman" w:hAnsi="Times New Roman" w:cs="Times New Roman"/>
@@ -3709,12 +3706,12 @@
         </w:rPr>
         <w:t>DNA</w:t>
       </w:r>
-      <w:commentRangeEnd w:id="1"/>
+      <w:commentRangeEnd w:id="3"/>
       <w:r>
         <w:rPr>
           <w:rStyle w:val="CommentReference"/>
         </w:rPr>
-        <w:commentReference w:id="1"/>
+        <w:commentReference w:id="3"/>
       </w:r>
       <w:r>
         <w:rPr>
@@ -4448,6 +4445,7 @@
           <w:bCs/>
         </w:rPr>
       </w:pPr>
+      <w:commentRangeStart w:id="4"/>
       <w:r>
         <w:rPr>
           <w:rFonts w:ascii="Times New Roman" w:hAnsi="Times New Roman" w:cs="Times New Roman"/>
@@ -4455,6 +4453,13 @@
           <w:bCs/>
         </w:rPr>
         <w:t>Discussion</w:t>
+      </w:r>
+      <w:commentRangeEnd w:id="4"/>
+      <w:r>
+        <w:rPr>
+          <w:rStyle w:val="CommentReference"/>
+        </w:rPr>
+        <w:commentReference w:id="4"/>
       </w:r>
     </w:p>
     <w:p>
@@ -4797,13 +4802,7 @@
         <w:rPr>
           <w:rFonts w:ascii="Times New Roman" w:hAnsi="Times New Roman" w:cs="Times New Roman"/>
         </w:rPr>
-        <w:t xml:space="preserve">for DERMAPTERA; </w:t>
-      </w:r>
-      <w:r>
-        <w:rPr>
-          <w:rFonts w:ascii="Times New Roman" w:hAnsi="Times New Roman" w:cs="Times New Roman"/>
-        </w:rPr>
-        <w:t xml:space="preserve">Wilson and </w:t>
+        <w:t xml:space="preserve">for DERMAPTERA; Wilson and </w:t>
       </w:r>
       <w:proofErr w:type="spellStart"/>
       <w:r>
@@ -5016,7 +5015,19 @@
         <w:rPr>
           <w:rFonts w:ascii="Times New Roman" w:hAnsi="Times New Roman" w:cs="Times New Roman"/>
         </w:rPr>
-        <w:t>[think about allometry that spans across many species as opposed to the variable patterns that occur within species. Can we generalize and not worry about it?]</w:t>
+        <w:t>[think about allometry that spans across many species as opposed to the variable patterns that occur within species. Can we generalize and not worry about it</w:t>
+      </w:r>
+      <w:r>
+        <w:rPr>
+          <w:rFonts w:ascii="Times New Roman" w:hAnsi="Times New Roman" w:cs="Times New Roman"/>
+        </w:rPr>
+        <w:t xml:space="preserve"> if species are the level of organization</w:t>
+      </w:r>
+      <w:r>
+        <w:rPr>
+          <w:rFonts w:ascii="Times New Roman" w:hAnsi="Times New Roman" w:cs="Times New Roman"/>
+        </w:rPr>
+        <w:t>?]</w:t>
       </w:r>
     </w:p>
     <w:p>
@@ -5148,7 +5159,19 @@
         <w:rPr>
           <w:rFonts w:ascii="Times New Roman" w:hAnsi="Times New Roman" w:cs="Times New Roman"/>
         </w:rPr>
-        <w:t xml:space="preserve">not body size only, not species only, individuals acting on interactions at the individual level. As plant ecology has learned from thinking about functions and beyond species to more about ecological roles, so does this too provide evidence that there may be simple (body size) rules that are mediated by another set of simple (trait) rules to explain patterns across systems. </w:t>
+        <w:t xml:space="preserve">not body size only, not species only, individuals acting on interactions at the individual level. As plant ecology has learned from thinking about functions and beyond species to more about ecological roles, so does this too provide evidence that there may be simple (body size) rules that are mediated by another set of simple (trait) rules to explain patterns across </w:t>
+      </w:r>
+      <w:r>
+        <w:rPr>
+          <w:rFonts w:ascii="Times New Roman" w:hAnsi="Times New Roman" w:cs="Times New Roman"/>
+        </w:rPr>
+        <w:t xml:space="preserve">and within species and </w:t>
+      </w:r>
+      <w:r>
+        <w:rPr>
+          <w:rFonts w:ascii="Times New Roman" w:hAnsi="Times New Roman" w:cs="Times New Roman"/>
+        </w:rPr>
+        <w:t xml:space="preserve">systems. </w:t>
       </w:r>
     </w:p>
     <w:p>
@@ -5284,7 +5307,7 @@
           <w:rFonts w:ascii="Times New Roman" w:hAnsi="Times New Roman" w:cs="Times New Roman"/>
           <w:bCs/>
         </w:rPr>
-        <w:t xml:space="preserve"> Institute, supported by the University of California (UC) Santa Barbara and the University of California Office of the President. We especially thank Dr. Jennifer Smith, manager of the Biological Nanostructures Laboratory for her assistance in preparing and troubleshooting our samples. We </w:t>
+        <w:t xml:space="preserve"> Institute, supported by the University of California (UC) Santa Barbara and the University of California Office of the President. We especially thank Dr. Jennifer Smith, manager of the Biological </w:t>
       </w:r>
       <w:r>
         <w:rPr>
@@ -5292,7 +5315,7 @@
           <w:bCs/>
         </w:rPr>
         <w:lastRenderedPageBreak/>
-        <w:t xml:space="preserve">acknowledge the use of computational facilities at the Center for Scientific Computing (CSC), which was purchased with funds from the National Science Foundation (CNS-1725797) and is supported by the California </w:t>
+        <w:t xml:space="preserve">Nanostructures Laboratory for her assistance in preparing and troubleshooting our samples. We acknowledge the use of computational facilities at the Center for Scientific Computing (CSC), which was purchased with funds from the National Science Foundation (CNS-1725797) and is supported by the California </w:t>
       </w:r>
       <w:proofErr w:type="spellStart"/>
       <w:r>
@@ -5369,6 +5392,25 @@
       <w:pPr>
         <w:rPr>
           <w:rFonts w:ascii="Times New Roman" w:hAnsi="Times New Roman" w:cs="Times New Roman"/>
+        </w:rPr>
+      </w:pPr>
+      <w:r>
+        <w:rPr>
+          <w:rFonts w:ascii="Times New Roman" w:hAnsi="Times New Roman" w:cs="Times New Roman"/>
+        </w:rPr>
+        <w:t xml:space="preserve">Will add – all that say “Name et al.” are in my Mendeley and easy to find. </w:t>
+      </w:r>
+      <w:r>
+        <w:rPr>
+          <w:rFonts w:ascii="Times New Roman" w:hAnsi="Times New Roman" w:cs="Times New Roman"/>
+        </w:rPr>
+        <w:t>Anything with CITE I have in my Mendeley but I can’t remember authors off the top of my head.</w:t>
+      </w:r>
+    </w:p>
+    <w:p>
+      <w:pPr>
+        <w:rPr>
+          <w:rFonts w:ascii="Times New Roman" w:hAnsi="Times New Roman" w:cs="Times New Roman"/>
           <w:b/>
           <w:bCs/>
         </w:rPr>
@@ -5397,6 +5439,24 @@
           <w:b/>
           <w:bCs/>
         </w:rPr>
+        <w:br w:type="page"/>
+      </w:r>
+    </w:p>
+    <w:p>
+      <w:pPr>
+        <w:rPr>
+          <w:rFonts w:ascii="Times New Roman" w:hAnsi="Times New Roman" w:cs="Times New Roman"/>
+          <w:b/>
+          <w:bCs/>
+        </w:rPr>
+      </w:pPr>
+      <w:r>
+        <w:rPr>
+          <w:rFonts w:ascii="Times New Roman" w:hAnsi="Times New Roman" w:cs="Times New Roman"/>
+          <w:b/>
+          <w:bCs/>
+        </w:rPr>
+        <w:lastRenderedPageBreak/>
         <w:t>Figures</w:t>
       </w:r>
     </w:p>
@@ -5427,10 +5487,9 @@
           <w:rFonts w:ascii="Times New Roman" w:hAnsi="Times New Roman" w:cs="Times New Roman"/>
           <w:noProof/>
         </w:rPr>
-        <w:lastRenderedPageBreak/>
         <w:drawing>
-          <wp:inline distT="0" distB="0" distL="0" distR="0" wp14:anchorId="6094A77B" wp14:editId="7E984001">
-            <wp:extent cx="5020887" cy="6408068"/>
+          <wp:inline distT="0" distB="0" distL="0" distR="0" wp14:anchorId="6094A77B" wp14:editId="756ED3C5">
+            <wp:extent cx="4656964" cy="5943600"/>
             <wp:effectExtent l="0" t="0" r="0" b="0"/>
             <wp:docPr id="2" name="Picture 2"/>
             <wp:cNvGraphicFramePr>
@@ -5458,7 +5517,7 @@
                   <pic:spPr>
                     <a:xfrm>
                       <a:off x="0" y="0"/>
-                      <a:ext cx="5024383" cy="6412530"/>
+                      <a:ext cx="4662127" cy="5950189"/>
                     </a:xfrm>
                     <a:prstGeom prst="rect">
                       <a:avLst/>
@@ -5497,13 +5556,12 @@
         </w:rPr>
         <w:t>Figure 1:</w:t>
       </w:r>
-    </w:p>
-    <w:p>
-      <w:pPr>
-        <w:rPr>
-          <w:rFonts w:ascii="Times New Roman" w:hAnsi="Times New Roman" w:cs="Times New Roman"/>
-        </w:rPr>
-      </w:pPr>
+      <w:r>
+        <w:rPr>
+          <w:rFonts w:ascii="Times New Roman" w:hAnsi="Times New Roman" w:cs="Times New Roman"/>
+        </w:rPr>
+        <w:t xml:space="preserve"> </w:t>
+      </w:r>
       <w:r>
         <w:rPr>
           <w:rFonts w:ascii="Times New Roman" w:hAnsi="Times New Roman" w:cs="Times New Roman"/>
@@ -5546,6 +5604,13 @@
       <w:r>
         <w:rPr>
           <w:rFonts w:ascii="Times New Roman" w:hAnsi="Times New Roman" w:cs="Times New Roman"/>
+          <w:vertAlign w:val="subscript"/>
+        </w:rPr>
+        <w:t xml:space="preserve"> </w:t>
+      </w:r>
+      <w:r>
+        <w:rPr>
+          <w:rFonts w:ascii="Times New Roman" w:hAnsi="Times New Roman" w:cs="Times New Roman"/>
         </w:rPr>
         <w:t>prey size = log</w:t>
       </w:r>
@@ -5555,6 +5620,13 @@
           <w:vertAlign w:val="subscript"/>
         </w:rPr>
         <w:t>10</w:t>
+      </w:r>
+      <w:r>
+        <w:rPr>
+          <w:rFonts w:ascii="Times New Roman" w:hAnsi="Times New Roman" w:cs="Times New Roman"/>
+          <w:vertAlign w:val="subscript"/>
+        </w:rPr>
+        <w:t xml:space="preserve"> </w:t>
       </w:r>
       <w:r>
         <w:rPr>
@@ -5630,8 +5702,8 @@
         </w:rPr>
         <w:lastRenderedPageBreak/>
         <w:drawing>
-          <wp:inline distT="0" distB="0" distL="0" distR="0" wp14:anchorId="74CE7A01" wp14:editId="2E216385">
-            <wp:extent cx="4705004" cy="6509594"/>
+          <wp:inline distT="0" distB="0" distL="0" distR="0" wp14:anchorId="74CE7A01" wp14:editId="22CF5C78">
+            <wp:extent cx="4282145" cy="5924550"/>
             <wp:effectExtent l="0" t="0" r="0" b="0"/>
             <wp:docPr id="3" name="Picture 3"/>
             <wp:cNvGraphicFramePr>
@@ -5659,7 +5731,7 @@
                   <pic:spPr>
                     <a:xfrm>
                       <a:off x="0" y="0"/>
-                      <a:ext cx="4706757" cy="6512020"/>
+                      <a:ext cx="4288213" cy="5932946"/>
                     </a:xfrm>
                     <a:prstGeom prst="rect">
                       <a:avLst/>
@@ -5691,24 +5763,17 @@
         </w:rPr>
         <w:t>Figure 2:</w:t>
       </w:r>
-    </w:p>
-    <w:p>
-      <w:pPr>
-        <w:rPr>
-          <w:rFonts w:ascii="Times New Roman" w:hAnsi="Times New Roman" w:cs="Times New Roman"/>
-        </w:rPr>
-      </w:pPr>
-      <w:r>
-        <w:rPr>
-          <w:rFonts w:ascii="Times New Roman" w:hAnsi="Times New Roman" w:cs="Times New Roman"/>
-        </w:rPr>
-        <w:t xml:space="preserve">Larger predators also feed on a wider range of prey sizes </w:t>
-      </w:r>
-      <w:r>
-        <w:rPr>
-          <w:rFonts w:ascii="Times New Roman" w:hAnsi="Times New Roman" w:cs="Times New Roman"/>
-        </w:rPr>
-        <w:t>based on a log</w:t>
+      <w:r>
+        <w:rPr>
+          <w:rFonts w:ascii="Times New Roman" w:hAnsi="Times New Roman" w:cs="Times New Roman"/>
+        </w:rPr>
+        <w:t xml:space="preserve"> </w:t>
+      </w:r>
+      <w:r>
+        <w:rPr>
+          <w:rFonts w:ascii="Times New Roman" w:hAnsi="Times New Roman" w:cs="Times New Roman"/>
+        </w:rPr>
+        <w:t>Larger predators also feed on a wider range of prey sizes based on a log</w:t>
       </w:r>
       <w:r>
         <w:rPr>
@@ -5734,31 +5799,7 @@
         <w:rPr>
           <w:rFonts w:ascii="Times New Roman" w:hAnsi="Times New Roman" w:cs="Times New Roman"/>
         </w:rPr>
-        <w:t xml:space="preserve">transformed relationship (panel </w:t>
-      </w:r>
-      <w:r>
-        <w:rPr>
-          <w:rFonts w:ascii="Times New Roman" w:hAnsi="Times New Roman" w:cs="Times New Roman"/>
-        </w:rPr>
-        <w:t>(</w:t>
-      </w:r>
-      <w:r>
-        <w:rPr>
-          <w:rFonts w:ascii="Times New Roman" w:hAnsi="Times New Roman" w:cs="Times New Roman"/>
-        </w:rPr>
-        <w:t>a</w:t>
-      </w:r>
-      <w:r>
-        <w:rPr>
-          <w:rFonts w:ascii="Times New Roman" w:hAnsi="Times New Roman" w:cs="Times New Roman"/>
-        </w:rPr>
-        <w:t>)</w:t>
-      </w:r>
-      <w:r>
-        <w:rPr>
-          <w:rFonts w:ascii="Times New Roman" w:hAnsi="Times New Roman" w:cs="Times New Roman"/>
-        </w:rPr>
-        <w:t>, log</w:t>
+        <w:t>transformed relationship (panel (a), log</w:t>
       </w:r>
       <w:r>
         <w:rPr>
@@ -5770,31 +5811,33 @@
       <w:r>
         <w:rPr>
           <w:rFonts w:ascii="Times New Roman" w:hAnsi="Times New Roman" w:cs="Times New Roman"/>
-        </w:rPr>
-        <w:t xml:space="preserve">prey </w:t>
-      </w:r>
-      <w:r>
-        <w:rPr>
-          <w:rFonts w:ascii="Times New Roman" w:hAnsi="Times New Roman" w:cs="Times New Roman"/>
-        </w:rPr>
-        <w:t>size range</w:t>
-      </w:r>
-      <w:r>
-        <w:rPr>
-          <w:rFonts w:ascii="Times New Roman" w:hAnsi="Times New Roman" w:cs="Times New Roman"/>
-        </w:rPr>
-        <w:t xml:space="preserve"> = log</w:t>
-      </w:r>
-      <w:r>
-        <w:rPr>
-          <w:rFonts w:ascii="Times New Roman" w:hAnsi="Times New Roman" w:cs="Times New Roman"/>
           <w:vertAlign w:val="subscript"/>
         </w:rPr>
+        <w:t xml:space="preserve"> </w:t>
+      </w:r>
+      <w:r>
+        <w:rPr>
+          <w:rFonts w:ascii="Times New Roman" w:hAnsi="Times New Roman" w:cs="Times New Roman"/>
+        </w:rPr>
+        <w:t>prey size range = log</w:t>
+      </w:r>
+      <w:r>
+        <w:rPr>
+          <w:rFonts w:ascii="Times New Roman" w:hAnsi="Times New Roman" w:cs="Times New Roman"/>
+          <w:vertAlign w:val="subscript"/>
+        </w:rPr>
         <w:t>10</w:t>
       </w:r>
       <w:r>
         <w:rPr>
           <w:rFonts w:ascii="Times New Roman" w:hAnsi="Times New Roman" w:cs="Times New Roman"/>
+          <w:vertAlign w:val="subscript"/>
+        </w:rPr>
+        <w:t xml:space="preserve"> </w:t>
+      </w:r>
+      <w:r>
+        <w:rPr>
+          <w:rFonts w:ascii="Times New Roman" w:hAnsi="Times New Roman" w:cs="Times New Roman"/>
         </w:rPr>
         <w:t>predator size</w:t>
       </w:r>
@@ -5816,19 +5859,7 @@
         <w:rPr>
           <w:rFonts w:ascii="Times New Roman" w:hAnsi="Times New Roman" w:cs="Times New Roman"/>
         </w:rPr>
-        <w:t>)</w:t>
-      </w:r>
-      <w:r>
-        <w:rPr>
-          <w:rFonts w:ascii="Times New Roman" w:hAnsi="Times New Roman" w:cs="Times New Roman"/>
-        </w:rPr>
-        <w:t xml:space="preserve">, though, again, the relationship is mediated by species identity (b). </w:t>
-      </w:r>
-      <w:r>
-        <w:rPr>
-          <w:rFonts w:ascii="Times New Roman" w:hAnsi="Times New Roman" w:cs="Times New Roman"/>
-        </w:rPr>
-        <w:t>Continuous axis labels represent absolute values but the scale between them has been log</w:t>
+        <w:t>), though, again, the relationship is mediated by species identity (b). Continuous axis labels represent absolute values but the scale between them has been log</w:t>
       </w:r>
       <w:r>
         <w:rPr>
@@ -5855,19 +5886,7 @@
         <w:rPr>
           <w:rFonts w:ascii="Times New Roman" w:hAnsi="Times New Roman" w:cs="Times New Roman"/>
         </w:rPr>
-        <w:t xml:space="preserve"> indicate species that either have lower (“-“) prey size</w:t>
-      </w:r>
-      <w:r>
-        <w:rPr>
-          <w:rFonts w:ascii="Times New Roman" w:hAnsi="Times New Roman" w:cs="Times New Roman"/>
-        </w:rPr>
-        <w:t xml:space="preserve"> ranges</w:t>
-      </w:r>
-      <w:r>
-        <w:rPr>
-          <w:rFonts w:ascii="Times New Roman" w:hAnsi="Times New Roman" w:cs="Times New Roman"/>
-        </w:rPr>
-        <w:t xml:space="preserve"> based on predator body size.</w:t>
+        <w:t xml:space="preserve"> indicate species that either have lower (“-“) prey size ranges based on predator body size.</w:t>
       </w:r>
     </w:p>
     <w:sectPr>
@@ -5882,7 +5901,7 @@
 
 <file path=word/comments.xml><?xml version="1.0" encoding="utf-8"?>
 <w:comments xmlns:wpc="http://schemas.microsoft.com/office/word/2010/wordprocessingCanvas" xmlns:cx="http://schemas.microsoft.com/office/drawing/2014/chartex" xmlns:cx1="http://schemas.microsoft.com/office/drawing/2015/9/8/chartex" xmlns:cx2="http://schemas.microsoft.com/office/drawing/2015/10/21/chartex" xmlns:cx3="http://schemas.microsoft.com/office/drawing/2016/5/9/chartex" xmlns:cx4="http://schemas.microsoft.com/office/drawing/2016/5/10/chartex" xmlns:cx5="http://schemas.microsoft.com/office/drawing/2016/5/11/chartex" xmlns:cx6="http://schemas.microsoft.com/office/drawing/2016/5/12/chartex" xmlns:cx7="http://schemas.microsoft.com/office/drawing/2016/5/13/chartex" xmlns:cx8="http://schemas.microsoft.com/office/drawing/2016/5/14/chartex" xmlns:mc="http://schemas.openxmlformats.org/markup-compatibility/2006" xmlns:aink="http://schemas.microsoft.com/office/drawing/2016/ink" xmlns:am3d="http://schemas.microsoft.com/office/drawing/2017/model3d" xmlns:o="urn:schemas-microsoft-com:office:office" xmlns:r="http://schemas.openxmlformats.org/officeDocument/2006/relationships" xmlns:m="http://schemas.openxmlformats.org/officeDocument/2006/math" xmlns:v="urn:schemas-microsoft-com:vml" xmlns:wp14="http://schemas.microsoft.com/office/word/2010/wordprocessingDrawing" xmlns:wp="http://schemas.openxmlformats.org/drawingml/2006/wordprocessingDrawing" xmlns:w10="urn:schemas-microsoft-com:office:word" xmlns:w="http://schemas.openxmlformats.org/wordprocessingml/2006/main" xmlns:w14="http://schemas.microsoft.com/office/word/2010/wordml" xmlns:w15="http://schemas.microsoft.com/office/word/2012/wordml" xmlns:w16cex="http://schemas.microsoft.com/office/word/2018/wordml/cex" xmlns:w16cid="http://schemas.microsoft.com/office/word/2016/wordml/cid" xmlns:w16="http://schemas.microsoft.com/office/word/2018/wordml" xmlns:w16se="http://schemas.microsoft.com/office/word/2015/wordml/symex" xmlns:wpg="http://schemas.microsoft.com/office/word/2010/wordprocessingGroup" xmlns:wpi="http://schemas.microsoft.com/office/word/2010/wordprocessingInk" xmlns:wne="http://schemas.microsoft.com/office/word/2006/wordml" xmlns:wps="http://schemas.microsoft.com/office/word/2010/wordprocessingShape" mc:Ignorable="w14 w15 w16se w16cid w16 w16cex wp14">
-  <w:comment w:id="0" w:author="Ana Miller-Ter Kuile" w:date="2020-11-24T10:50:00Z" w:initials="AMK">
+  <w:comment w:id="0" w:author="Ana Miller-Ter Kuile" w:date="2020-12-18T16:04:00Z" w:initials="AMK">
     <w:p>
       <w:pPr>
         <w:pStyle w:val="CommentText"/>
@@ -5894,6 +5913,41 @@
         <w:annotationRef/>
       </w:r>
       <w:r>
+        <w:t>Unify/flesh out or make consistent species identity vs. traits concepts. Traits as a more generalizable concept. And/or consider ideas related to phylogenetic relatedness?</w:t>
+      </w:r>
+    </w:p>
+  </w:comment>
+  <w:comment w:id="1" w:author="Ana Miller-Ter Kuile" w:date="2020-12-18T14:18:00Z" w:initials="AMK">
+    <w:p>
+      <w:pPr>
+        <w:pStyle w:val="CommentText"/>
+      </w:pPr>
+      <w:r>
+        <w:rPr>
+          <w:rStyle w:val="CommentReference"/>
+        </w:rPr>
+        <w:annotationRef/>
+      </w:r>
+      <w:r>
+        <w:t>Especially if removing some of the DNA methods, this paragraph could be expanded into two paragraphs and more details added</w:t>
+      </w:r>
+      <w:r>
+        <w:t>. However, with citations and abstract added, even with moving some of those methods, this might be pushing the edge of a “report” length.</w:t>
+      </w:r>
+    </w:p>
+  </w:comment>
+  <w:comment w:id="2" w:author="Ana Miller-Ter Kuile" w:date="2020-11-24T10:50:00Z" w:initials="AMK">
+    <w:p>
+      <w:pPr>
+        <w:pStyle w:val="CommentText"/>
+      </w:pPr>
+      <w:r>
+        <w:rPr>
+          <w:rStyle w:val="CommentReference"/>
+        </w:rPr>
+        <w:annotationRef/>
+      </w:r>
+      <w:r>
         <w:t xml:space="preserve">Much of this section could be shortened and ideally the reader could be pointed to the methods paper that hopefully will be published by then.  </w:t>
       </w:r>
       <w:r>
@@ -5909,7 +5963,7 @@
       </w:r>
     </w:p>
   </w:comment>
-  <w:comment w:id="1" w:author="Ana Miller-Ter Kuile" w:date="2020-12-18T08:29:00Z" w:initials="AMK">
+  <w:comment w:id="3" w:author="Ana Miller-Ter Kuile" w:date="2020-12-18T08:29:00Z" w:initials="AMK">
     <w:p>
       <w:pPr>
         <w:pStyle w:val="CommentText"/>
@@ -5922,6 +5976,30 @@
       </w:r>
       <w:r>
         <w:t xml:space="preserve">Again, I feel like this information is necessary for QC but perhaps could be fleshed out this much in a supplement rather than in main text. </w:t>
+      </w:r>
+    </w:p>
+  </w:comment>
+  <w:comment w:id="4" w:author="Ana Miller-Ter Kuile" w:date="2020-12-18T14:18:00Z" w:initials="AMK">
+    <w:p>
+      <w:pPr>
+        <w:pStyle w:val="CommentText"/>
+      </w:pPr>
+      <w:r>
+        <w:rPr>
+          <w:rStyle w:val="CommentReference"/>
+        </w:rPr>
+        <w:annotationRef/>
+      </w:r>
+      <w:r>
+        <w:t xml:space="preserve">This discussion needs some </w:t>
+      </w:r>
+      <w:proofErr w:type="gramStart"/>
+      <w:r>
+        <w:t>work</w:t>
+      </w:r>
+      <w:proofErr w:type="gramEnd"/>
+      <w:r>
+        <w:t xml:space="preserve"> but I tried to put the main themes in here with flow.</w:t>
       </w:r>
     </w:p>
   </w:comment>
@@ -5930,22 +6008,31 @@
 
 <file path=word/commentsExtended.xml><?xml version="1.0" encoding="utf-8"?>
 <w15:commentsEx xmlns:wpc="http://schemas.microsoft.com/office/word/2010/wordprocessingCanvas" xmlns:cx="http://schemas.microsoft.com/office/drawing/2014/chartex" xmlns:cx1="http://schemas.microsoft.com/office/drawing/2015/9/8/chartex" xmlns:cx2="http://schemas.microsoft.com/office/drawing/2015/10/21/chartex" xmlns:cx3="http://schemas.microsoft.com/office/drawing/2016/5/9/chartex" xmlns:cx4="http://schemas.microsoft.com/office/drawing/2016/5/10/chartex" xmlns:cx5="http://schemas.microsoft.com/office/drawing/2016/5/11/chartex" xmlns:cx6="http://schemas.microsoft.com/office/drawing/2016/5/12/chartex" xmlns:cx7="http://schemas.microsoft.com/office/drawing/2016/5/13/chartex" xmlns:cx8="http://schemas.microsoft.com/office/drawing/2016/5/14/chartex" xmlns:mc="http://schemas.openxmlformats.org/markup-compatibility/2006" xmlns:aink="http://schemas.microsoft.com/office/drawing/2016/ink" xmlns:am3d="http://schemas.microsoft.com/office/drawing/2017/model3d" xmlns:o="urn:schemas-microsoft-com:office:office" xmlns:r="http://schemas.openxmlformats.org/officeDocument/2006/relationships" xmlns:m="http://schemas.openxmlformats.org/officeDocument/2006/math" xmlns:v="urn:schemas-microsoft-com:vml" xmlns:wp14="http://schemas.microsoft.com/office/word/2010/wordprocessingDrawing" xmlns:wp="http://schemas.openxmlformats.org/drawingml/2006/wordprocessingDrawing" xmlns:w10="urn:schemas-microsoft-com:office:word" xmlns:w="http://schemas.openxmlformats.org/wordprocessingml/2006/main" xmlns:w14="http://schemas.microsoft.com/office/word/2010/wordml" xmlns:w15="http://schemas.microsoft.com/office/word/2012/wordml" xmlns:w16cex="http://schemas.microsoft.com/office/word/2018/wordml/cex" xmlns:w16cid="http://schemas.microsoft.com/office/word/2016/wordml/cid" xmlns:w16="http://schemas.microsoft.com/office/word/2018/wordml" xmlns:w16se="http://schemas.microsoft.com/office/word/2015/wordml/symex" xmlns:wpg="http://schemas.microsoft.com/office/word/2010/wordprocessingGroup" xmlns:wpi="http://schemas.microsoft.com/office/word/2010/wordprocessingInk" xmlns:wne="http://schemas.microsoft.com/office/word/2006/wordml" xmlns:wps="http://schemas.microsoft.com/office/word/2010/wordprocessingShape" mc:Ignorable="w14 w15 w16se w16cid w16 w16cex wp14">
+  <w15:commentEx w15:paraId="7A3819A5" w15:done="0"/>
+  <w15:commentEx w15:paraId="25676A7B" w15:done="0"/>
   <w15:commentEx w15:paraId="22261247" w15:done="0"/>
   <w15:commentEx w15:paraId="03C3BF9C" w15:done="0"/>
+  <w15:commentEx w15:paraId="7C710425" w15:done="0"/>
 </w15:commentsEx>
 </file>
 
 <file path=word/commentsExtensible.xml><?xml version="1.0" encoding="utf-8"?>
 <w16cex:commentsExtensible xmlns:wpc="http://schemas.microsoft.com/office/word/2010/wordprocessingCanvas" xmlns:cx="http://schemas.microsoft.com/office/drawing/2014/chartex" xmlns:cx1="http://schemas.microsoft.com/office/drawing/2015/9/8/chartex" xmlns:cx2="http://schemas.microsoft.com/office/drawing/2015/10/21/chartex" xmlns:cx3="http://schemas.microsoft.com/office/drawing/2016/5/9/chartex" xmlns:cx4="http://schemas.microsoft.com/office/drawing/2016/5/10/chartex" xmlns:cx5="http://schemas.microsoft.com/office/drawing/2016/5/11/chartex" xmlns:cx6="http://schemas.microsoft.com/office/drawing/2016/5/12/chartex" xmlns:cx7="http://schemas.microsoft.com/office/drawing/2016/5/13/chartex" xmlns:cx8="http://schemas.microsoft.com/office/drawing/2016/5/14/chartex" xmlns:mc="http://schemas.openxmlformats.org/markup-compatibility/2006" xmlns:aink="http://schemas.microsoft.com/office/drawing/2016/ink" xmlns:am3d="http://schemas.microsoft.com/office/drawing/2017/model3d" xmlns:o="urn:schemas-microsoft-com:office:office" xmlns:r="http://schemas.openxmlformats.org/officeDocument/2006/relationships" xmlns:m="http://schemas.openxmlformats.org/officeDocument/2006/math" xmlns:v="urn:schemas-microsoft-com:vml" xmlns:wp14="http://schemas.microsoft.com/office/word/2010/wordprocessingDrawing" xmlns:wp="http://schemas.openxmlformats.org/drawingml/2006/wordprocessingDrawing" xmlns:w10="urn:schemas-microsoft-com:office:word" xmlns:w="http://schemas.openxmlformats.org/wordprocessingml/2006/main" xmlns:w14="http://schemas.microsoft.com/office/word/2010/wordml" xmlns:w15="http://schemas.microsoft.com/office/word/2012/wordml" xmlns:w16cex="http://schemas.microsoft.com/office/word/2018/wordml/cex" xmlns:w16cid="http://schemas.microsoft.com/office/word/2016/wordml/cid" xmlns:w16="http://schemas.microsoft.com/office/word/2018/wordml" xmlns:w16se="http://schemas.microsoft.com/office/word/2015/wordml/symex" xmlns:wpg="http://schemas.microsoft.com/office/word/2010/wordprocessingGroup" xmlns:wpi="http://schemas.microsoft.com/office/word/2010/wordprocessingInk" xmlns:wne="http://schemas.microsoft.com/office/word/2006/wordml" xmlns:wps="http://schemas.microsoft.com/office/word/2010/wordprocessingShape" mc:Ignorable="w14 w15 w16se w16cid w16 w16cex wp14">
+  <w16cex:commentExtensible w16cex:durableId="238751A2" w16cex:dateUtc="2020-12-18T23:04:00Z"/>
+  <w16cex:commentExtensible w16cex:durableId="238738AE" w16cex:dateUtc="2020-12-18T21:18:00Z"/>
   <w16cex:commentExtensible w16cex:durableId="236763F9" w16cex:dateUtc="2020-11-24T16:50:00Z"/>
   <w16cex:commentExtensible w16cex:durableId="2386E6D0" w16cex:dateUtc="2020-12-18T15:29:00Z"/>
+  <w16cex:commentExtensible w16cex:durableId="2387389A" w16cex:dateUtc="2020-12-18T21:18:00Z"/>
 </w16cex:commentsExtensible>
 </file>
 
 <file path=word/commentsIds.xml><?xml version="1.0" encoding="utf-8"?>
 <w16cid:commentsIds xmlns:wpc="http://schemas.microsoft.com/office/word/2010/wordprocessingCanvas" xmlns:cx="http://schemas.microsoft.com/office/drawing/2014/chartex" xmlns:cx1="http://schemas.microsoft.com/office/drawing/2015/9/8/chartex" xmlns:cx2="http://schemas.microsoft.com/office/drawing/2015/10/21/chartex" xmlns:cx3="http://schemas.microsoft.com/office/drawing/2016/5/9/chartex" xmlns:cx4="http://schemas.microsoft.com/office/drawing/2016/5/10/chartex" xmlns:cx5="http://schemas.microsoft.com/office/drawing/2016/5/11/chartex" xmlns:cx6="http://schemas.microsoft.com/office/drawing/2016/5/12/chartex" xmlns:cx7="http://schemas.microsoft.com/office/drawing/2016/5/13/chartex" xmlns:cx8="http://schemas.microsoft.com/office/drawing/2016/5/14/chartex" xmlns:mc="http://schemas.openxmlformats.org/markup-compatibility/2006" xmlns:aink="http://schemas.microsoft.com/office/drawing/2016/ink" xmlns:am3d="http://schemas.microsoft.com/office/drawing/2017/model3d" xmlns:o="urn:schemas-microsoft-com:office:office" xmlns:r="http://schemas.openxmlformats.org/officeDocument/2006/relationships" xmlns:m="http://schemas.openxmlformats.org/officeDocument/2006/math" xmlns:v="urn:schemas-microsoft-com:vml" xmlns:wp14="http://schemas.microsoft.com/office/word/2010/wordprocessingDrawing" xmlns:wp="http://schemas.openxmlformats.org/drawingml/2006/wordprocessingDrawing" xmlns:w10="urn:schemas-microsoft-com:office:word" xmlns:w="http://schemas.openxmlformats.org/wordprocessingml/2006/main" xmlns:w14="http://schemas.microsoft.com/office/word/2010/wordml" xmlns:w15="http://schemas.microsoft.com/office/word/2012/wordml" xmlns:w16cex="http://schemas.microsoft.com/office/word/2018/wordml/cex" xmlns:w16cid="http://schemas.microsoft.com/office/word/2016/wordml/cid" xmlns:w16="http://schemas.microsoft.com/office/word/2018/wordml" xmlns:w16se="http://schemas.microsoft.com/office/word/2015/wordml/symex" xmlns:wpg="http://schemas.microsoft.com/office/word/2010/wordprocessingGroup" xmlns:wpi="http://schemas.microsoft.com/office/word/2010/wordprocessingInk" xmlns:wne="http://schemas.microsoft.com/office/word/2006/wordml" xmlns:wps="http://schemas.microsoft.com/office/word/2010/wordprocessingShape" mc:Ignorable="w14 w15 w16se w16cid w16 w16cex wp14">
+  <w16cid:commentId w16cid:paraId="7A3819A5" w16cid:durableId="238751A2"/>
+  <w16cid:commentId w16cid:paraId="25676A7B" w16cid:durableId="238738AE"/>
   <w16cid:commentId w16cid:paraId="22261247" w16cid:durableId="236763F9"/>
   <w16cid:commentId w16cid:paraId="03C3BF9C" w16cid:durableId="2386E6D0"/>
+  <w16cid:commentId w16cid:paraId="7C710425" w16cid:durableId="2387389A"/>
 </w16cid:commentsIds>
 </file>
 

</xml_diff>